<commit_message>
Media, PP and PE
</commit_message>
<xml_diff>
--- a/Yr 10/PE/Assignments/2017 Year 10 Goal Setting Assignment.docx
+++ b/Yr 10/PE/Assignments/2017 Year 10 Goal Setting Assignment.docx
@@ -1,6 +1,6 @@
 
 <file path=word/document.xml><?xml version="1.0" encoding="utf-8"?>
-<w:document xmlns:wpc="http://schemas.microsoft.com/office/word/2010/wordprocessingCanvas" xmlns:mo="http://schemas.microsoft.com/office/mac/office/2008/main" xmlns:mc="http://schemas.openxmlformats.org/markup-compatibility/2006" xmlns:mv="urn:schemas-microsoft-com:mac:vml" xmlns:o="urn:schemas-microsoft-com:office:office" xmlns:r="http://schemas.openxmlformats.org/officeDocument/2006/relationships" xmlns:m="http://schemas.openxmlformats.org/officeDocument/2006/math" xmlns:v="urn:schemas-microsoft-com:vml" xmlns:wp14="http://schemas.microsoft.com/office/word/2010/wordprocessingDrawing" xmlns:wp="http://schemas.openxmlformats.org/drawingml/2006/wordprocessingDrawing" xmlns:w10="urn:schemas-microsoft-com:office:word" xmlns:w="http://schemas.openxmlformats.org/wordprocessingml/2006/main" xmlns:w14="http://schemas.microsoft.com/office/word/2010/wordml" xmlns:wpg="http://schemas.microsoft.com/office/word/2010/wordprocessingGroup" xmlns:wpi="http://schemas.microsoft.com/office/word/2010/wordprocessingInk" xmlns:wne="http://schemas.microsoft.com/office/word/2006/wordml" xmlns:wps="http://schemas.microsoft.com/office/word/2010/wordprocessingShape" mc:Ignorable="w14 wp14">
+<w:document xmlns:wpc="http://schemas.microsoft.com/office/word/2010/wordprocessingCanvas" xmlns:mo="http://schemas.microsoft.com/office/mac/office/2008/main" xmlns:mc="http://schemas.openxmlformats.org/markup-compatibility/2006" xmlns:mv="urn:schemas-microsoft-com:mac:vml" xmlns:o="urn:schemas-microsoft-com:office:office" xmlns:r="http://schemas.openxmlformats.org/officeDocument/2006/relationships" xmlns:m="http://schemas.openxmlformats.org/officeDocument/2006/math" xmlns:v="urn:schemas-microsoft-com:vml" xmlns:wp14="http://schemas.microsoft.com/office/word/2010/wordprocessingDrawing" xmlns:wp="http://schemas.openxmlformats.org/drawingml/2006/wordprocessingDrawing" xmlns:w10="urn:schemas-microsoft-com:office:word" xmlns:w="http://schemas.openxmlformats.org/wordprocessingml/2006/main" xmlns:w14="http://schemas.microsoft.com/office/word/2010/wordml" xmlns:w15="http://schemas.microsoft.com/office/word/2012/wordml" xmlns:wpg="http://schemas.microsoft.com/office/word/2010/wordprocessingGroup" xmlns:wpi="http://schemas.microsoft.com/office/word/2010/wordprocessingInk" xmlns:wne="http://schemas.microsoft.com/office/word/2006/wordml" xmlns:wps="http://schemas.microsoft.com/office/word/2010/wordprocessingShape" mc:Ignorable="w14 w15 wp14">
   <w:body>
     <w:tbl>
       <w:tblPr>
@@ -29,6 +29,7 @@
             <w:r>
               <w:rPr>
                 <w:noProof/>
+                <w:lang w:eastAsia="zh-CN"/>
               </w:rPr>
               <w:drawing>
                 <wp:anchor distT="0" distB="0" distL="114300" distR="114300" simplePos="0" relativeHeight="251662336" behindDoc="1" locked="0" layoutInCell="1" allowOverlap="1" wp14:anchorId="184AA431" wp14:editId="5C26349A">
@@ -54,7 +55,7 @@
                           <pic:cNvPicPr/>
                         </pic:nvPicPr>
                         <pic:blipFill>
-                          <a:blip r:embed="rId9">
+                          <a:blip r:embed="rId8">
                             <a:extLst>
                               <a:ext uri="{28A0092B-C50C-407E-A947-70E740481C1C}">
                                 <a14:useLocalDpi xmlns:a14="http://schemas.microsoft.com/office/drawing/2010/main" val="0"/>
@@ -159,6 +160,7 @@
             <w:r>
               <w:rPr>
                 <w:noProof/>
+                <w:lang w:eastAsia="zh-CN"/>
               </w:rPr>
               <w:drawing>
                 <wp:anchor distT="0" distB="0" distL="114300" distR="114300" simplePos="0" relativeHeight="251661312" behindDoc="1" locked="0" layoutInCell="1" allowOverlap="1" wp14:anchorId="73AD9B1B" wp14:editId="6C16188F">
@@ -184,7 +186,7 @@
                           <pic:cNvPicPr/>
                         </pic:nvPicPr>
                         <pic:blipFill>
-                          <a:blip r:embed="rId10">
+                          <a:blip r:embed="rId9">
                             <a:extLst>
                               <a:ext uri="{28A0092B-C50C-407E-A947-70E740481C1C}">
                                 <a14:useLocalDpi xmlns:a14="http://schemas.microsoft.com/office/drawing/2010/main" val="0"/>
@@ -671,19 +673,11 @@
         </w:rPr>
         <w:tab/>
       </w:r>
-      <w:proofErr w:type="gramStart"/>
-      <w:r>
-        <w:rPr>
-          <w:rFonts w:ascii="Times New Roman" w:hAnsi="Times New Roman" w:cs="Times New Roman"/>
-        </w:rPr>
-        <w:t>Considering</w:t>
-      </w:r>
-      <w:proofErr w:type="gramEnd"/>
-      <w:r>
-        <w:rPr>
-          <w:rFonts w:ascii="Times New Roman" w:hAnsi="Times New Roman" w:cs="Times New Roman"/>
-        </w:rPr>
-        <w:t xml:space="preserve"> your fitness </w:t>
+      <w:r>
+        <w:rPr>
+          <w:rFonts w:ascii="Times New Roman" w:hAnsi="Times New Roman" w:cs="Times New Roman"/>
+        </w:rPr>
+        <w:t xml:space="preserve">Considering your fitness </w:t>
       </w:r>
       <w:r>
         <w:rPr>
@@ -1492,7 +1486,27 @@
         <w:rPr>
           <w:color w:val="000090"/>
         </w:rPr>
-        <w:t>I will use a stationary to exercise the same muscles that are required for walking while also protecting my still recovering leg. Before each exercise I will stretch my legs and other required muscles to make sure I don’t damage them.</w:t>
+        <w:t>I will use a stationary</w:t>
+      </w:r>
+      <w:r>
+        <w:rPr>
+          <w:color w:val="000090"/>
+        </w:rPr>
+        <w:t xml:space="preserve"> bike</w:t>
+      </w:r>
+      <w:r>
+        <w:rPr>
+          <w:color w:val="000090"/>
+        </w:rPr>
+        <w:t xml:space="preserve"> to minimize to risk of me falling off and hurting my recovering leg and </w:t>
+      </w:r>
+      <w:bookmarkStart w:id="0" w:name="_GoBack"/>
+      <w:bookmarkEnd w:id="0"/>
+      <w:r>
+        <w:rPr>
+          <w:color w:val="000090"/>
+        </w:rPr>
+        <w:t>to exercise the same muscles that are required for walking Before each exercise I will stretch my legs and other required muscles to make sure I don’t damage them.</w:t>
       </w:r>
     </w:p>
     <w:p/>
@@ -1523,14 +1537,12 @@
         </w:rPr>
         <w:tab/>
       </w:r>
-      <w:proofErr w:type="spellStart"/>
       <w:r>
         <w:rPr>
           <w:rFonts w:ascii="Times New Roman" w:hAnsi="Times New Roman" w:cs="Times New Roman"/>
         </w:rPr>
         <w:t>Analyse</w:t>
       </w:r>
-      <w:proofErr w:type="spellEnd"/>
       <w:r>
         <w:rPr>
           <w:rFonts w:ascii="Times New Roman" w:hAnsi="Times New Roman" w:cs="Times New Roman"/>
@@ -1668,7 +1680,6 @@
                 <w:rFonts w:ascii="Times New Roman" w:hAnsi="Times New Roman" w:cs="Times New Roman"/>
               </w:rPr>
             </w:pPr>
-            <w:proofErr w:type="spellStart"/>
             <w:r>
               <w:rPr>
                 <w:rFonts w:ascii="Times New Roman" w:hAnsi="Times New Roman" w:cs="Times New Roman"/>
@@ -1677,7 +1688,6 @@
               </w:rPr>
               <w:t>Analyse</w:t>
             </w:r>
-            <w:proofErr w:type="spellEnd"/>
             <w:r>
               <w:rPr>
                 <w:rFonts w:ascii="Times New Roman" w:hAnsi="Times New Roman" w:cs="Times New Roman"/>
@@ -1733,7 +1743,6 @@
         </w:rPr>
       </w:pPr>
     </w:p>
-    <w:bookmarkStart w:id="0" w:name="_GoBack"/>
     <w:p>
       <w:pPr>
         <w:pStyle w:val="Question"/>
@@ -1788,7 +1797,6 @@
         <w:fldChar w:fldCharType="end"/>
       </w:r>
     </w:p>
-    <w:bookmarkEnd w:id="0"/>
     <w:p/>
     <w:p>
       <w:pPr>
@@ -1798,8 +1806,8 @@
       </w:pPr>
     </w:p>
     <w:sectPr>
-      <w:headerReference w:type="default" r:id="rId11"/>
-      <w:headerReference w:type="first" r:id="rId12"/>
+      <w:headerReference w:type="default" r:id="rId10"/>
+      <w:headerReference w:type="first" r:id="rId11"/>
       <w:pgSz w:w="11900" w:h="16840"/>
       <w:pgMar w:top="340" w:right="1247" w:bottom="1200" w:left="1247" w:header="0" w:footer="852" w:gutter="0"/>
       <w:cols w:space="720"/>
@@ -1811,7 +1819,7 @@
 </file>
 
 <file path=word/endnotes.xml><?xml version="1.0" encoding="utf-8"?>
-<w:endnotes xmlns:wpc="http://schemas.microsoft.com/office/word/2010/wordprocessingCanvas" xmlns:mo="http://schemas.microsoft.com/office/mac/office/2008/main" xmlns:mc="http://schemas.openxmlformats.org/markup-compatibility/2006" xmlns:mv="urn:schemas-microsoft-com:mac:vml" xmlns:o="urn:schemas-microsoft-com:office:office" xmlns:r="http://schemas.openxmlformats.org/officeDocument/2006/relationships" xmlns:m="http://schemas.openxmlformats.org/officeDocument/2006/math" xmlns:v="urn:schemas-microsoft-com:vml" xmlns:wp14="http://schemas.microsoft.com/office/word/2010/wordprocessingDrawing" xmlns:wp="http://schemas.openxmlformats.org/drawingml/2006/wordprocessingDrawing" xmlns:w10="urn:schemas-microsoft-com:office:word" xmlns:w="http://schemas.openxmlformats.org/wordprocessingml/2006/main" xmlns:w14="http://schemas.microsoft.com/office/word/2010/wordml" xmlns:wpg="http://schemas.microsoft.com/office/word/2010/wordprocessingGroup" xmlns:wpi="http://schemas.microsoft.com/office/word/2010/wordprocessingInk" xmlns:wne="http://schemas.microsoft.com/office/word/2006/wordml" xmlns:wps="http://schemas.microsoft.com/office/word/2010/wordprocessingShape" mc:Ignorable="w14 wp14">
+<w:endnotes xmlns:wpc="http://schemas.microsoft.com/office/word/2010/wordprocessingCanvas" xmlns:mo="http://schemas.microsoft.com/office/mac/office/2008/main" xmlns:mc="http://schemas.openxmlformats.org/markup-compatibility/2006" xmlns:mv="urn:schemas-microsoft-com:mac:vml" xmlns:o="urn:schemas-microsoft-com:office:office" xmlns:r="http://schemas.openxmlformats.org/officeDocument/2006/relationships" xmlns:m="http://schemas.openxmlformats.org/officeDocument/2006/math" xmlns:v="urn:schemas-microsoft-com:vml" xmlns:wp14="http://schemas.microsoft.com/office/word/2010/wordprocessingDrawing" xmlns:wp="http://schemas.openxmlformats.org/drawingml/2006/wordprocessingDrawing" xmlns:w10="urn:schemas-microsoft-com:office:word" xmlns:w="http://schemas.openxmlformats.org/wordprocessingml/2006/main" xmlns:w14="http://schemas.microsoft.com/office/word/2010/wordml" xmlns:w15="http://schemas.microsoft.com/office/word/2012/wordml" xmlns:wpg="http://schemas.microsoft.com/office/word/2010/wordprocessingGroup" xmlns:wpi="http://schemas.microsoft.com/office/word/2010/wordprocessingInk" xmlns:wne="http://schemas.microsoft.com/office/word/2006/wordml" xmlns:wps="http://schemas.microsoft.com/office/word/2010/wordprocessingShape" mc:Ignorable="w14 w15 wp14">
   <w:endnote w:type="separator" w:id="-1">
     <w:p>
       <w:r>
@@ -1830,7 +1838,7 @@
 </file>
 
 <file path=word/footnotes.xml><?xml version="1.0" encoding="utf-8"?>
-<w:footnotes xmlns:wpc="http://schemas.microsoft.com/office/word/2010/wordprocessingCanvas" xmlns:mo="http://schemas.microsoft.com/office/mac/office/2008/main" xmlns:mc="http://schemas.openxmlformats.org/markup-compatibility/2006" xmlns:mv="urn:schemas-microsoft-com:mac:vml" xmlns:o="urn:schemas-microsoft-com:office:office" xmlns:r="http://schemas.openxmlformats.org/officeDocument/2006/relationships" xmlns:m="http://schemas.openxmlformats.org/officeDocument/2006/math" xmlns:v="urn:schemas-microsoft-com:vml" xmlns:wp14="http://schemas.microsoft.com/office/word/2010/wordprocessingDrawing" xmlns:wp="http://schemas.openxmlformats.org/drawingml/2006/wordprocessingDrawing" xmlns:w10="urn:schemas-microsoft-com:office:word" xmlns:w="http://schemas.openxmlformats.org/wordprocessingml/2006/main" xmlns:w14="http://schemas.microsoft.com/office/word/2010/wordml" xmlns:wpg="http://schemas.microsoft.com/office/word/2010/wordprocessingGroup" xmlns:wpi="http://schemas.microsoft.com/office/word/2010/wordprocessingInk" xmlns:wne="http://schemas.microsoft.com/office/word/2006/wordml" xmlns:wps="http://schemas.microsoft.com/office/word/2010/wordprocessingShape" mc:Ignorable="w14 wp14">
+<w:footnotes xmlns:wpc="http://schemas.microsoft.com/office/word/2010/wordprocessingCanvas" xmlns:mo="http://schemas.microsoft.com/office/mac/office/2008/main" xmlns:mc="http://schemas.openxmlformats.org/markup-compatibility/2006" xmlns:mv="urn:schemas-microsoft-com:mac:vml" xmlns:o="urn:schemas-microsoft-com:office:office" xmlns:r="http://schemas.openxmlformats.org/officeDocument/2006/relationships" xmlns:m="http://schemas.openxmlformats.org/officeDocument/2006/math" xmlns:v="urn:schemas-microsoft-com:vml" xmlns:wp14="http://schemas.microsoft.com/office/word/2010/wordprocessingDrawing" xmlns:wp="http://schemas.openxmlformats.org/drawingml/2006/wordprocessingDrawing" xmlns:w10="urn:schemas-microsoft-com:office:word" xmlns:w="http://schemas.openxmlformats.org/wordprocessingml/2006/main" xmlns:w14="http://schemas.microsoft.com/office/word/2010/wordml" xmlns:w15="http://schemas.microsoft.com/office/word/2012/wordml" xmlns:wpg="http://schemas.microsoft.com/office/word/2010/wordprocessingGroup" xmlns:wpi="http://schemas.microsoft.com/office/word/2010/wordprocessingInk" xmlns:wne="http://schemas.microsoft.com/office/word/2006/wordml" xmlns:wps="http://schemas.microsoft.com/office/word/2010/wordprocessingShape" mc:Ignorable="w14 w15 wp14">
   <w:footnote w:type="separator" w:id="-1">
     <w:p>
       <w:r>
@@ -1849,7 +1857,7 @@
 </file>
 
 <file path=word/header1.xml><?xml version="1.0" encoding="utf-8"?>
-<w:hdr xmlns:wpc="http://schemas.microsoft.com/office/word/2010/wordprocessingCanvas" xmlns:mo="http://schemas.microsoft.com/office/mac/office/2008/main" xmlns:mc="http://schemas.openxmlformats.org/markup-compatibility/2006" xmlns:mv="urn:schemas-microsoft-com:mac:vml" xmlns:o="urn:schemas-microsoft-com:office:office" xmlns:r="http://schemas.openxmlformats.org/officeDocument/2006/relationships" xmlns:m="http://schemas.openxmlformats.org/officeDocument/2006/math" xmlns:v="urn:schemas-microsoft-com:vml" xmlns:wp14="http://schemas.microsoft.com/office/word/2010/wordprocessingDrawing" xmlns:wp="http://schemas.openxmlformats.org/drawingml/2006/wordprocessingDrawing" xmlns:w10="urn:schemas-microsoft-com:office:word" xmlns:w="http://schemas.openxmlformats.org/wordprocessingml/2006/main" xmlns:w14="http://schemas.microsoft.com/office/word/2010/wordml" xmlns:wpg="http://schemas.microsoft.com/office/word/2010/wordprocessingGroup" xmlns:wpi="http://schemas.microsoft.com/office/word/2010/wordprocessingInk" xmlns:wne="http://schemas.microsoft.com/office/word/2006/wordml" xmlns:wps="http://schemas.microsoft.com/office/word/2010/wordprocessingShape" mc:Ignorable="w14 wp14">
+<w:hdr xmlns:wpc="http://schemas.microsoft.com/office/word/2010/wordprocessingCanvas" xmlns:mo="http://schemas.microsoft.com/office/mac/office/2008/main" xmlns:mc="http://schemas.openxmlformats.org/markup-compatibility/2006" xmlns:mv="urn:schemas-microsoft-com:mac:vml" xmlns:o="urn:schemas-microsoft-com:office:office" xmlns:r="http://schemas.openxmlformats.org/officeDocument/2006/relationships" xmlns:m="http://schemas.openxmlformats.org/officeDocument/2006/math" xmlns:v="urn:schemas-microsoft-com:vml" xmlns:wp14="http://schemas.microsoft.com/office/word/2010/wordprocessingDrawing" xmlns:wp="http://schemas.openxmlformats.org/drawingml/2006/wordprocessingDrawing" xmlns:w10="urn:schemas-microsoft-com:office:word" xmlns:w="http://schemas.openxmlformats.org/wordprocessingml/2006/main" xmlns:w14="http://schemas.microsoft.com/office/word/2010/wordml" xmlns:w15="http://schemas.microsoft.com/office/word/2012/wordml" xmlns:wpg="http://schemas.microsoft.com/office/word/2010/wordprocessingGroup" xmlns:wpi="http://schemas.microsoft.com/office/word/2010/wordprocessingInk" xmlns:wne="http://schemas.microsoft.com/office/word/2006/wordml" xmlns:wps="http://schemas.microsoft.com/office/word/2010/wordprocessingShape" mc:Ignorable="w14 w15 wp14">
   <w:p>
     <w:pPr>
       <w:pStyle w:val="Header"/>
@@ -1857,6 +1865,7 @@
     <w:r>
       <w:rPr>
         <w:noProof/>
+        <w:lang w:eastAsia="zh-CN"/>
       </w:rPr>
       <w:drawing>
         <wp:anchor distT="0" distB="0" distL="114300" distR="114300" simplePos="0" relativeHeight="251659264" behindDoc="1" locked="0" layoutInCell="1" allowOverlap="1" wp14:anchorId="07413BAC" wp14:editId="6C9ADEB1">
@@ -1931,7 +1940,7 @@
 </file>
 
 <file path=word/header2.xml><?xml version="1.0" encoding="utf-8"?>
-<w:hdr xmlns:wpc="http://schemas.microsoft.com/office/word/2010/wordprocessingCanvas" xmlns:mo="http://schemas.microsoft.com/office/mac/office/2008/main" xmlns:mc="http://schemas.openxmlformats.org/markup-compatibility/2006" xmlns:mv="urn:schemas-microsoft-com:mac:vml" xmlns:o="urn:schemas-microsoft-com:office:office" xmlns:r="http://schemas.openxmlformats.org/officeDocument/2006/relationships" xmlns:m="http://schemas.openxmlformats.org/officeDocument/2006/math" xmlns:v="urn:schemas-microsoft-com:vml" xmlns:wp14="http://schemas.microsoft.com/office/word/2010/wordprocessingDrawing" xmlns:wp="http://schemas.openxmlformats.org/drawingml/2006/wordprocessingDrawing" xmlns:w10="urn:schemas-microsoft-com:office:word" xmlns:w="http://schemas.openxmlformats.org/wordprocessingml/2006/main" xmlns:w14="http://schemas.microsoft.com/office/word/2010/wordml" xmlns:wpg="http://schemas.microsoft.com/office/word/2010/wordprocessingGroup" xmlns:wpi="http://schemas.microsoft.com/office/word/2010/wordprocessingInk" xmlns:wne="http://schemas.microsoft.com/office/word/2006/wordml" xmlns:wps="http://schemas.microsoft.com/office/word/2010/wordprocessingShape" mc:Ignorable="w14 wp14">
+<w:hdr xmlns:wpc="http://schemas.microsoft.com/office/word/2010/wordprocessingCanvas" xmlns:mo="http://schemas.microsoft.com/office/mac/office/2008/main" xmlns:mc="http://schemas.openxmlformats.org/markup-compatibility/2006" xmlns:mv="urn:schemas-microsoft-com:mac:vml" xmlns:o="urn:schemas-microsoft-com:office:office" xmlns:r="http://schemas.openxmlformats.org/officeDocument/2006/relationships" xmlns:m="http://schemas.openxmlformats.org/officeDocument/2006/math" xmlns:v="urn:schemas-microsoft-com:vml" xmlns:wp14="http://schemas.microsoft.com/office/word/2010/wordprocessingDrawing" xmlns:wp="http://schemas.openxmlformats.org/drawingml/2006/wordprocessingDrawing" xmlns:w10="urn:schemas-microsoft-com:office:word" xmlns:w="http://schemas.openxmlformats.org/wordprocessingml/2006/main" xmlns:w14="http://schemas.microsoft.com/office/word/2010/wordml" xmlns:w15="http://schemas.microsoft.com/office/word/2012/wordml" xmlns:wpg="http://schemas.microsoft.com/office/word/2010/wordprocessingGroup" xmlns:wpi="http://schemas.microsoft.com/office/word/2010/wordprocessingInk" xmlns:wne="http://schemas.microsoft.com/office/word/2006/wordml" xmlns:wps="http://schemas.microsoft.com/office/word/2010/wordprocessingShape" mc:Ignorable="w14 w15 wp14">
   <w:p>
     <w:pPr>
       <w:pStyle w:val="Header"/>
@@ -1939,6 +1948,7 @@
     <w:r>
       <w:rPr>
         <w:noProof/>
+        <w:lang w:eastAsia="zh-CN"/>
       </w:rPr>
       <w:drawing>
         <wp:anchor distT="0" distB="0" distL="114300" distR="114300" simplePos="0" relativeHeight="251661312" behindDoc="1" locked="0" layoutInCell="1" allowOverlap="1" wp14:anchorId="152F03D8" wp14:editId="3A0137B3">
@@ -1995,7 +2005,7 @@
 </file>
 
 <file path=word/numbering.xml><?xml version="1.0" encoding="utf-8"?>
-<w:numbering xmlns:wpc="http://schemas.microsoft.com/office/word/2010/wordprocessingCanvas" xmlns:mo="http://schemas.microsoft.com/office/mac/office/2008/main" xmlns:mc="http://schemas.openxmlformats.org/markup-compatibility/2006" xmlns:mv="urn:schemas-microsoft-com:mac:vml" xmlns:o="urn:schemas-microsoft-com:office:office" xmlns:r="http://schemas.openxmlformats.org/officeDocument/2006/relationships" xmlns:m="http://schemas.openxmlformats.org/officeDocument/2006/math" xmlns:v="urn:schemas-microsoft-com:vml" xmlns:wp14="http://schemas.microsoft.com/office/word/2010/wordprocessingDrawing" xmlns:wp="http://schemas.openxmlformats.org/drawingml/2006/wordprocessingDrawing" xmlns:w10="urn:schemas-microsoft-com:office:word" xmlns:w="http://schemas.openxmlformats.org/wordprocessingml/2006/main" xmlns:w14="http://schemas.microsoft.com/office/word/2010/wordml" xmlns:wpg="http://schemas.microsoft.com/office/word/2010/wordprocessingGroup" xmlns:wpi="http://schemas.microsoft.com/office/word/2010/wordprocessingInk" xmlns:wne="http://schemas.microsoft.com/office/word/2006/wordml" xmlns:wps="http://schemas.microsoft.com/office/word/2010/wordprocessingShape" mc:Ignorable="w14 wp14">
+<w:numbering xmlns:wpc="http://schemas.microsoft.com/office/word/2010/wordprocessingCanvas" xmlns:mo="http://schemas.microsoft.com/office/mac/office/2008/main" xmlns:mc="http://schemas.openxmlformats.org/markup-compatibility/2006" xmlns:mv="urn:schemas-microsoft-com:mac:vml" xmlns:o="urn:schemas-microsoft-com:office:office" xmlns:r="http://schemas.openxmlformats.org/officeDocument/2006/relationships" xmlns:m="http://schemas.openxmlformats.org/officeDocument/2006/math" xmlns:v="urn:schemas-microsoft-com:vml" xmlns:wp14="http://schemas.microsoft.com/office/word/2010/wordprocessingDrawing" xmlns:wp="http://schemas.openxmlformats.org/drawingml/2006/wordprocessingDrawing" xmlns:w10="urn:schemas-microsoft-com:office:word" xmlns:w="http://schemas.openxmlformats.org/wordprocessingml/2006/main" xmlns:w14="http://schemas.microsoft.com/office/word/2010/wordml" xmlns:w15="http://schemas.microsoft.com/office/word/2012/wordml" xmlns:wpg="http://schemas.microsoft.com/office/word/2010/wordprocessingGroup" xmlns:wpi="http://schemas.microsoft.com/office/word/2010/wordprocessingInk" xmlns:wne="http://schemas.microsoft.com/office/word/2006/wordml" xmlns:wps="http://schemas.microsoft.com/office/word/2010/wordprocessingShape" mc:Ignorable="w14 w15 wp14">
   <w:abstractNum w:abstractNumId="0">
     <w:nsid w:val="FFFFFF1D"/>
     <w:multiLevelType w:val="multilevel"/>
@@ -5080,7 +5090,7 @@
 </file>
 
 <file path=word/styles.xml><?xml version="1.0" encoding="utf-8"?>
-<w:styles xmlns:mc="http://schemas.openxmlformats.org/markup-compatibility/2006" xmlns:r="http://schemas.openxmlformats.org/officeDocument/2006/relationships" xmlns:w="http://schemas.openxmlformats.org/wordprocessingml/2006/main" xmlns:w14="http://schemas.microsoft.com/office/word/2010/wordml" mc:Ignorable="w14">
+<w:styles xmlns:mc="http://schemas.openxmlformats.org/markup-compatibility/2006" xmlns:r="http://schemas.openxmlformats.org/officeDocument/2006/relationships" xmlns:w="http://schemas.openxmlformats.org/wordprocessingml/2006/main" xmlns:w14="http://schemas.microsoft.com/office/word/2010/wordml" xmlns:w15="http://schemas.microsoft.com/office/word/2012/wordml" mc:Ignorable="w14 w15">
   <w:docDefaults>
     <w:rPrDefault>
       <w:rPr>
@@ -5092,952 +5102,389 @@
     </w:rPrDefault>
     <w:pPrDefault/>
   </w:docDefaults>
-  <w:latentStyles w:defLockedState="0" w:defUIPriority="99" w:defSemiHidden="1" w:defUnhideWhenUsed="1" w:defQFormat="0" w:count="276">
-    <w:lsdException w:name="Normal" w:semiHidden="0" w:uiPriority="0" w:unhideWhenUsed="0" w:qFormat="1"/>
-    <w:lsdException w:name="heading 1" w:semiHidden="0" w:uiPriority="9" w:unhideWhenUsed="0"/>
-    <w:lsdException w:name="heading 2" w:uiPriority="9"/>
-    <w:lsdException w:name="heading 3" w:uiPriority="9" w:qFormat="1"/>
-    <w:lsdException w:name="heading 4" w:uiPriority="9" w:qFormat="1"/>
-    <w:lsdException w:name="heading 5" w:uiPriority="9" w:qFormat="1"/>
-    <w:lsdException w:name="heading 6" w:uiPriority="9" w:qFormat="1"/>
-    <w:lsdException w:name="heading 7" w:uiPriority="9" w:qFormat="1"/>
-    <w:lsdException w:name="heading 8" w:uiPriority="9" w:qFormat="1"/>
-    <w:lsdException w:name="heading 9" w:uiPriority="9" w:qFormat="1"/>
-    <w:lsdException w:name="toc 1" w:uiPriority="39"/>
-    <w:lsdException w:name="toc 2" w:uiPriority="39"/>
-    <w:lsdException w:name="toc 3" w:uiPriority="39"/>
-    <w:lsdException w:name="toc 4" w:uiPriority="39"/>
-    <w:lsdException w:name="toc 5" w:uiPriority="39"/>
-    <w:lsdException w:name="toc 6" w:uiPriority="39"/>
-    <w:lsdException w:name="toc 7" w:uiPriority="39"/>
-    <w:lsdException w:name="toc 8" w:uiPriority="39"/>
-    <w:lsdException w:name="toc 9" w:uiPriority="39"/>
-    <w:lsdException w:name="caption" w:uiPriority="35" w:qFormat="1"/>
-    <w:lsdException w:name="Title" w:semiHidden="0" w:uiPriority="10" w:unhideWhenUsed="0"/>
-    <w:lsdException w:name="Default Paragraph Font" w:uiPriority="1"/>
-    <w:lsdException w:name="Subtitle" w:semiHidden="0" w:uiPriority="11" w:unhideWhenUsed="0"/>
-    <w:lsdException w:name="Strong" w:semiHidden="0" w:uiPriority="22" w:unhideWhenUsed="0"/>
-    <w:lsdException w:name="Emphasis" w:semiHidden="0" w:uiPriority="20" w:unhideWhenUsed="0"/>
-    <w:lsdException w:name="Table Grid" w:semiHidden="0" w:uiPriority="59" w:unhideWhenUsed="0"/>
-    <w:lsdException w:name="Placeholder Text" w:unhideWhenUsed="0"/>
-    <w:lsdException w:name="No Spacing" w:semiHidden="0" w:uiPriority="1" w:unhideWhenUsed="0"/>
-    <w:lsdException w:name="Light Shading" w:semiHidden="0" w:uiPriority="60" w:unhideWhenUsed="0"/>
-    <w:lsdException w:name="Light List" w:semiHidden="0" w:uiPriority="61" w:unhideWhenUsed="0"/>
-    <w:lsdException w:name="Light Grid" w:semiHidden="0" w:uiPriority="62" w:unhideWhenUsed="0"/>
-    <w:lsdException w:name="Medium Shading 1" w:semiHidden="0" w:uiPriority="63" w:unhideWhenUsed="0"/>
-    <w:lsdException w:name="Medium Shading 2" w:semiHidden="0" w:uiPriority="64" w:unhideWhenUsed="0"/>
-    <w:lsdException w:name="Medium List 1" w:semiHidden="0" w:uiPriority="65" w:unhideWhenUsed="0"/>
-    <w:lsdException w:name="Medium List 2" w:semiHidden="0" w:uiPriority="66" w:unhideWhenUsed="0"/>
-    <w:lsdException w:name="Medium Grid 1" w:semiHidden="0" w:uiPriority="67" w:unhideWhenUsed="0"/>
-    <w:lsdException w:name="Medium Grid 2" w:semiHidden="0" w:uiPriority="68" w:unhideWhenUsed="0"/>
-    <w:lsdException w:name="Medium Grid 3" w:semiHidden="0" w:uiPriority="69" w:unhideWhenUsed="0"/>
-    <w:lsdException w:name="Dark List" w:semiHidden="0" w:uiPriority="70" w:unhideWhenUsed="0"/>
-    <w:lsdException w:name="Colorful Shading" w:semiHidden="0" w:uiPriority="71" w:unhideWhenUsed="0"/>
-    <w:lsdException w:name="Colorful List" w:semiHidden="0" w:uiPriority="72" w:unhideWhenUsed="0"/>
-    <w:lsdException w:name="Colorful Grid" w:semiHidden="0" w:uiPriority="73" w:unhideWhenUsed="0"/>
-    <w:lsdException w:name="Light Shading Accent 1" w:semiHidden="0" w:uiPriority="60" w:unhideWhenUsed="0"/>
-    <w:lsdException w:name="Light List Accent 1" w:semiHidden="0" w:uiPriority="61" w:unhideWhenUsed="0"/>
-    <w:lsdException w:name="Light Grid Accent 1" w:semiHidden="0" w:uiPriority="62" w:unhideWhenUsed="0"/>
-    <w:lsdException w:name="Medium Shading 1 Accent 1" w:semiHidden="0" w:uiPriority="63" w:unhideWhenUsed="0"/>
-    <w:lsdException w:name="Medium Shading 2 Accent 1" w:semiHidden="0" w:uiPriority="64" w:unhideWhenUsed="0"/>
-    <w:lsdException w:name="Medium List 1 Accent 1" w:semiHidden="0" w:uiPriority="65" w:unhideWhenUsed="0"/>
-    <w:lsdException w:name="Revision" w:unhideWhenUsed="0"/>
-    <w:lsdException w:name="List Paragraph" w:semiHidden="0" w:uiPriority="34" w:unhideWhenUsed="0" w:qFormat="1"/>
-    <w:lsdException w:name="Quote" w:semiHidden="0" w:uiPriority="29" w:unhideWhenUsed="0"/>
-    <w:lsdException w:name="Intense Quote" w:semiHidden="0" w:uiPriority="30" w:unhideWhenUsed="0"/>
-    <w:lsdException w:name="Medium List 2 Accent 1" w:semiHidden="0" w:uiPriority="66" w:unhideWhenUsed="0"/>
-    <w:lsdException w:name="Medium Grid 1 Accent 1" w:semiHidden="0" w:uiPriority="67" w:unhideWhenUsed="0"/>
-    <w:lsdException w:name="Medium Grid 2 Accent 1" w:semiHidden="0" w:uiPriority="68" w:unhideWhenUsed="0"/>
-    <w:lsdException w:name="Medium Grid 3 Accent 1" w:semiHidden="0" w:uiPriority="69" w:unhideWhenUsed="0"/>
-    <w:lsdException w:name="Dark List Accent 1" w:semiHidden="0" w:uiPriority="70" w:unhideWhenUsed="0"/>
-    <w:lsdException w:name="Colorful Shading Accent 1" w:semiHidden="0" w:uiPriority="71" w:unhideWhenUsed="0"/>
-    <w:lsdException w:name="Colorful List Accent 1" w:semiHidden="0" w:uiPriority="72" w:unhideWhenUsed="0"/>
-    <w:lsdException w:name="Colorful Grid Accent 1" w:semiHidden="0" w:uiPriority="73" w:unhideWhenUsed="0"/>
-    <w:lsdException w:name="Light Shading Accent 2" w:semiHidden="0" w:uiPriority="60" w:unhideWhenUsed="0"/>
-    <w:lsdException w:name="Light List Accent 2" w:semiHidden="0" w:uiPriority="61" w:unhideWhenUsed="0"/>
-    <w:lsdException w:name="Light Grid Accent 2" w:semiHidden="0" w:uiPriority="62" w:unhideWhenUsed="0"/>
-    <w:lsdException w:name="Medium Shading 1 Accent 2" w:semiHidden="0" w:uiPriority="63" w:unhideWhenUsed="0"/>
-    <w:lsdException w:name="Medium Shading 2 Accent 2" w:semiHidden="0" w:uiPriority="64" w:unhideWhenUsed="0"/>
-    <w:lsdException w:name="Medium List 1 Accent 2" w:semiHidden="0" w:uiPriority="65" w:unhideWhenUsed="0"/>
-    <w:lsdException w:name="Medium List 2 Accent 2" w:semiHidden="0" w:uiPriority="66" w:unhideWhenUsed="0"/>
-    <w:lsdException w:name="Medium Grid 1 Accent 2" w:semiHidden="0" w:uiPriority="67" w:unhideWhenUsed="0"/>
-    <w:lsdException w:name="Medium Grid 2 Accent 2" w:semiHidden="0" w:uiPriority="68" w:unhideWhenUsed="0"/>
-    <w:lsdException w:name="Medium Grid 3 Accent 2" w:semiHidden="0" w:uiPriority="69" w:unhideWhenUsed="0"/>
-    <w:lsdException w:name="Dark List Accent 2" w:semiHidden="0" w:uiPriority="70" w:unhideWhenUsed="0"/>
-    <w:lsdException w:name="Colorful Shading Accent 2" w:semiHidden="0" w:uiPriority="71" w:unhideWhenUsed="0"/>
-    <w:lsdException w:name="Colorful List Accent 2" w:semiHidden="0" w:uiPriority="72" w:unhideWhenUsed="0"/>
-    <w:lsdException w:name="Colorful Grid Accent 2" w:semiHidden="0" w:uiPriority="73" w:unhideWhenUsed="0"/>
-    <w:lsdException w:name="Light Shading Accent 3" w:semiHidden="0" w:uiPriority="60" w:unhideWhenUsed="0"/>
-    <w:lsdException w:name="Light List Accent 3" w:semiHidden="0" w:uiPriority="61" w:unhideWhenUsed="0"/>
-    <w:lsdException w:name="Light Grid Accent 3" w:semiHidden="0" w:uiPriority="62" w:unhideWhenUsed="0"/>
-    <w:lsdException w:name="Medium Shading 1 Accent 3" w:semiHidden="0" w:uiPriority="63" w:unhideWhenUsed="0"/>
-    <w:lsdException w:name="Medium Shading 2 Accent 3" w:semiHidden="0" w:uiPriority="64" w:unhideWhenUsed="0"/>
-    <w:lsdException w:name="Medium List 1 Accent 3" w:semiHidden="0" w:uiPriority="65" w:unhideWhenUsed="0"/>
-    <w:lsdException w:name="Medium List 2 Accent 3" w:semiHidden="0" w:uiPriority="66" w:unhideWhenUsed="0"/>
-    <w:lsdException w:name="Medium Grid 1 Accent 3" w:semiHidden="0" w:uiPriority="67" w:unhideWhenUsed="0"/>
-    <w:lsdException w:name="Medium Grid 2 Accent 3" w:semiHidden="0" w:uiPriority="68" w:unhideWhenUsed="0"/>
-    <w:lsdException w:name="Medium Grid 3 Accent 3" w:semiHidden="0" w:uiPriority="69" w:unhideWhenUsed="0"/>
-    <w:lsdException w:name="Dark List Accent 3" w:semiHidden="0" w:uiPriority="70" w:unhideWhenUsed="0"/>
-    <w:lsdException w:name="Colorful Shading Accent 3" w:semiHidden="0" w:uiPriority="71" w:unhideWhenUsed="0"/>
-    <w:lsdException w:name="Colorful List Accent 3" w:semiHidden="0" w:uiPriority="72" w:unhideWhenUsed="0"/>
-    <w:lsdException w:name="Colorful Grid Accent 3" w:semiHidden="0" w:uiPriority="73" w:unhideWhenUsed="0"/>
-    <w:lsdException w:name="Light Shading Accent 4" w:semiHidden="0" w:uiPriority="60" w:unhideWhenUsed="0"/>
-    <w:lsdException w:name="Light List Accent 4" w:semiHidden="0" w:uiPriority="61" w:unhideWhenUsed="0"/>
-    <w:lsdException w:name="Light Grid Accent 4" w:semiHidden="0" w:uiPriority="62" w:unhideWhenUsed="0"/>
-    <w:lsdException w:name="Medium Shading 1 Accent 4" w:semiHidden="0" w:uiPriority="63" w:unhideWhenUsed="0"/>
-    <w:lsdException w:name="Medium Shading 2 Accent 4" w:semiHidden="0" w:uiPriority="64" w:unhideWhenUsed="0"/>
-    <w:lsdException w:name="Medium List 1 Accent 4" w:semiHidden="0" w:uiPriority="65" w:unhideWhenUsed="0"/>
-    <w:lsdException w:name="Medium List 2 Accent 4" w:semiHidden="0" w:uiPriority="66" w:unhideWhenUsed="0"/>
-    <w:lsdException w:name="Medium Grid 1 Accent 4" w:semiHidden="0" w:uiPriority="67" w:unhideWhenUsed="0"/>
-    <w:lsdException w:name="Medium Grid 2 Accent 4" w:semiHidden="0" w:uiPriority="68" w:unhideWhenUsed="0"/>
-    <w:lsdException w:name="Medium Grid 3 Accent 4" w:semiHidden="0" w:uiPriority="69" w:unhideWhenUsed="0"/>
-    <w:lsdException w:name="Dark List Accent 4" w:semiHidden="0" w:uiPriority="70" w:unhideWhenUsed="0"/>
-    <w:lsdException w:name="Colorful Shading Accent 4" w:semiHidden="0" w:uiPriority="71" w:unhideWhenUsed="0"/>
-    <w:lsdException w:name="Colorful List Accent 4" w:semiHidden="0" w:uiPriority="72" w:unhideWhenUsed="0"/>
-    <w:lsdException w:name="Colorful Grid Accent 4" w:semiHidden="0" w:uiPriority="73" w:unhideWhenUsed="0"/>
-    <w:lsdException w:name="Light Shading Accent 5" w:semiHidden="0" w:uiPriority="60" w:unhideWhenUsed="0"/>
-    <w:lsdException w:name="Light List Accent 5" w:semiHidden="0" w:uiPriority="61" w:unhideWhenUsed="0"/>
-    <w:lsdException w:name="Light Grid Accent 5" w:semiHidden="0" w:uiPriority="62" w:unhideWhenUsed="0"/>
-    <w:lsdException w:name="Medium Shading 1 Accent 5" w:semiHidden="0" w:uiPriority="63" w:unhideWhenUsed="0"/>
-    <w:lsdException w:name="Medium Shading 2 Accent 5" w:semiHidden="0" w:uiPriority="64" w:unhideWhenUsed="0"/>
-    <w:lsdException w:name="Medium List 1 Accent 5" w:semiHidden="0" w:uiPriority="65" w:unhideWhenUsed="0"/>
-    <w:lsdException w:name="Medium List 2 Accent 5" w:semiHidden="0" w:uiPriority="66" w:unhideWhenUsed="0"/>
-    <w:lsdException w:name="Medium Grid 1 Accent 5" w:semiHidden="0" w:uiPriority="67" w:unhideWhenUsed="0"/>
-    <w:lsdException w:name="Medium Grid 2 Accent 5" w:semiHidden="0" w:uiPriority="68" w:unhideWhenUsed="0"/>
-    <w:lsdException w:name="Medium Grid 3 Accent 5" w:semiHidden="0" w:uiPriority="69" w:unhideWhenUsed="0"/>
-    <w:lsdException w:name="Dark List Accent 5" w:semiHidden="0" w:uiPriority="70" w:unhideWhenUsed="0"/>
-    <w:lsdException w:name="Colorful Shading Accent 5" w:semiHidden="0" w:uiPriority="71" w:unhideWhenUsed="0"/>
-    <w:lsdException w:name="Colorful List Accent 5" w:semiHidden="0" w:uiPriority="72" w:unhideWhenUsed="0"/>
-    <w:lsdException w:name="Colorful Grid Accent 5" w:semiHidden="0" w:uiPriority="73" w:unhideWhenUsed="0"/>
-    <w:lsdException w:name="Light Shading Accent 6" w:semiHidden="0" w:uiPriority="60" w:unhideWhenUsed="0"/>
-    <w:lsdException w:name="Light List Accent 6" w:semiHidden="0" w:uiPriority="61" w:unhideWhenUsed="0"/>
-    <w:lsdException w:name="Light Grid Accent 6" w:semiHidden="0" w:uiPriority="62" w:unhideWhenUsed="0"/>
-    <w:lsdException w:name="Medium Shading 1 Accent 6" w:semiHidden="0" w:uiPriority="63" w:unhideWhenUsed="0"/>
-    <w:lsdException w:name="Medium Shading 2 Accent 6" w:semiHidden="0" w:uiPriority="64" w:unhideWhenUsed="0"/>
-    <w:lsdException w:name="Medium List 1 Accent 6" w:semiHidden="0" w:uiPriority="65" w:unhideWhenUsed="0"/>
-    <w:lsdException w:name="Medium List 2 Accent 6" w:semiHidden="0" w:uiPriority="66" w:unhideWhenUsed="0"/>
-    <w:lsdException w:name="Medium Grid 1 Accent 6" w:semiHidden="0" w:uiPriority="67" w:unhideWhenUsed="0"/>
-    <w:lsdException w:name="Medium Grid 2 Accent 6" w:semiHidden="0" w:uiPriority="68" w:unhideWhenUsed="0"/>
-    <w:lsdException w:name="Medium Grid 3 Accent 6" w:semiHidden="0" w:uiPriority="69" w:unhideWhenUsed="0"/>
-    <w:lsdException w:name="Dark List Accent 6" w:semiHidden="0" w:uiPriority="70" w:unhideWhenUsed="0"/>
-    <w:lsdException w:name="Colorful Shading Accent 6" w:semiHidden="0" w:uiPriority="71" w:unhideWhenUsed="0"/>
-    <w:lsdException w:name="Colorful List Accent 6" w:semiHidden="0" w:uiPriority="72" w:unhideWhenUsed="0"/>
-    <w:lsdException w:name="Colorful Grid Accent 6" w:semiHidden="0" w:uiPriority="73" w:unhideWhenUsed="0"/>
-    <w:lsdException w:name="Subtle Emphasis" w:semiHidden="0" w:uiPriority="19" w:unhideWhenUsed="0"/>
-    <w:lsdException w:name="Intense Emphasis" w:semiHidden="0" w:uiPriority="21" w:unhideWhenUsed="0"/>
-    <w:lsdException w:name="Subtle Reference" w:semiHidden="0" w:uiPriority="31" w:unhideWhenUsed="0"/>
-    <w:lsdException w:name="Intense Reference" w:semiHidden="0" w:uiPriority="32" w:unhideWhenUsed="0"/>
-    <w:lsdException w:name="Book Title" w:semiHidden="0" w:uiPriority="33" w:unhideWhenUsed="0"/>
-    <w:lsdException w:name="Bibliography" w:uiPriority="37"/>
-    <w:lsdException w:name="TOC Heading" w:uiPriority="39" w:qFormat="1"/>
-  </w:latentStyles>
-  <w:style w:type="paragraph" w:default="1" w:styleId="Normal">
-    <w:name w:val="Normal"/>
-    <w:qFormat/>
-    <w:rsid w:val="0094244D"/>
-    <w:rPr>
-      <w:rFonts w:ascii="Avenir Next Regular" w:hAnsi="Avenir Next Regular"/>
-    </w:rPr>
-  </w:style>
-  <w:style w:type="character" w:default="1" w:styleId="DefaultParagraphFont">
-    <w:name w:val="Default Paragraph Font"/>
-    <w:uiPriority w:val="1"/>
-    <w:semiHidden/>
-    <w:unhideWhenUsed/>
-  </w:style>
-  <w:style w:type="table" w:default="1" w:styleId="TableNormal">
-    <w:name w:val="Normal Table"/>
-    <w:uiPriority w:val="99"/>
-    <w:semiHidden/>
-    <w:unhideWhenUsed/>
-    <w:tblPr>
-      <w:tblInd w:w="0" w:type="dxa"/>
-      <w:tblCellMar>
-        <w:top w:w="0" w:type="dxa"/>
-        <w:left w:w="108" w:type="dxa"/>
-        <w:bottom w:w="0" w:type="dxa"/>
-        <w:right w:w="108" w:type="dxa"/>
-      </w:tblCellMar>
-    </w:tblPr>
-  </w:style>
-  <w:style w:type="numbering" w:default="1" w:styleId="NoList">
-    <w:name w:val="No List"/>
-    <w:uiPriority w:val="99"/>
-    <w:semiHidden/>
-    <w:unhideWhenUsed/>
-  </w:style>
-  <w:style w:type="paragraph" w:styleId="Header">
-    <w:name w:val="header"/>
-    <w:basedOn w:val="Normal"/>
-    <w:link w:val="HeaderChar"/>
-    <w:uiPriority w:val="99"/>
-    <w:unhideWhenUsed/>
-    <w:rsid w:val="009D0598"/>
-    <w:pPr>
-      <w:tabs>
-        <w:tab w:val="center" w:pos="4320"/>
-        <w:tab w:val="right" w:pos="8640"/>
-      </w:tabs>
-    </w:pPr>
-  </w:style>
-  <w:style w:type="character" w:customStyle="1" w:styleId="HeaderChar">
-    <w:name w:val="Header Char"/>
-    <w:basedOn w:val="DefaultParagraphFont"/>
-    <w:link w:val="Header"/>
-    <w:uiPriority w:val="99"/>
-    <w:rsid w:val="009D0598"/>
-  </w:style>
-  <w:style w:type="table" w:styleId="TableGrid">
-    <w:name w:val="Table Grid"/>
-    <w:aliases w:val="Worksheet Table 1"/>
-    <w:basedOn w:val="TableNormal"/>
-    <w:uiPriority w:val="59"/>
-    <w:rsid w:val="0094244D"/>
-    <w:rPr>
-      <w:rFonts w:ascii="Helvetica Neue" w:hAnsi="Helvetica Neue"/>
-    </w:rPr>
-    <w:tblPr>
-      <w:tblStyleRowBandSize w:val="1"/>
-      <w:tblStyleColBandSize w:val="1"/>
-      <w:tblInd w:w="0" w:type="dxa"/>
-      <w:tblBorders>
-        <w:top w:val="single" w:sz="8" w:space="0" w:color="FFFFFF" w:themeColor="background1"/>
-        <w:left w:val="single" w:sz="8" w:space="0" w:color="FFFFFF" w:themeColor="background1"/>
-        <w:bottom w:val="single" w:sz="8" w:space="0" w:color="FFFFFF" w:themeColor="background1"/>
-        <w:right w:val="single" w:sz="8" w:space="0" w:color="FFFFFF" w:themeColor="background1"/>
-        <w:insideH w:val="single" w:sz="8" w:space="0" w:color="FFFFFF" w:themeColor="background1"/>
-        <w:insideV w:val="single" w:sz="8" w:space="0" w:color="FFFFFF" w:themeColor="background1"/>
-      </w:tblBorders>
-      <w:tblCellMar>
-        <w:top w:w="108" w:type="dxa"/>
-        <w:left w:w="198" w:type="dxa"/>
-        <w:bottom w:w="108" w:type="dxa"/>
-        <w:right w:w="198" w:type="dxa"/>
-      </w:tblCellMar>
-    </w:tblPr>
-    <w:tcPr>
-      <w:shd w:val="clear" w:color="auto" w:fill="F2F2F2" w:themeFill="background1" w:themeFillShade="F2"/>
-    </w:tcPr>
-    <w:tblStylePr w:type="firstRow">
-      <w:rPr>
-        <w:rFonts w:ascii="Avenir Next Regular" w:hAnsi="Avenir Next Regular"/>
-        <w:b/>
-        <w:i w:val="0"/>
-        <w:caps/>
-        <w:smallCaps w:val="0"/>
-        <w:color w:val="FFFFFF" w:themeColor="background1"/>
-        <w:sz w:val="20"/>
-      </w:rPr>
-      <w:tblPr/>
-      <w:tcPr>
-        <w:shd w:val="clear" w:color="auto" w:fill="12864B"/>
-      </w:tcPr>
-    </w:tblStylePr>
-    <w:tblStylePr w:type="firstCol">
-      <w:rPr>
-        <w:rFonts w:ascii="Avenir Next Regular" w:hAnsi="Avenir Next Regular"/>
-        <w:b/>
-        <w:bCs/>
-        <w:i w:val="0"/>
-        <w:caps/>
-        <w:smallCaps w:val="0"/>
-        <w:color w:val="FFFFFF" w:themeColor="background1"/>
-        <w:sz w:val="20"/>
-      </w:rPr>
-      <w:tblPr/>
-      <w:tcPr>
-        <w:shd w:val="clear" w:color="auto" w:fill="12864B"/>
-      </w:tcPr>
-    </w:tblStylePr>
-    <w:tblStylePr w:type="nwCell">
-      <w:tblPr/>
-      <w:tcPr>
-        <w:shd w:val="clear" w:color="auto" w:fill="FFFFFF" w:themeFill="background1"/>
-      </w:tcPr>
-    </w:tblStylePr>
-  </w:style>
-  <w:style w:type="paragraph" w:customStyle="1" w:styleId="NameandTeacher">
-    <w:name w:val="Name and Teacher"/>
-    <w:basedOn w:val="Normal"/>
-    <w:next w:val="Normal"/>
-    <w:qFormat/>
-    <w:rsid w:val="0094244D"/>
-    <w:pPr>
-      <w:jc w:val="right"/>
-    </w:pPr>
-    <w:rPr>
-      <w:b/>
-      <w:color w:val="FFFFFF" w:themeColor="background1"/>
-    </w:rPr>
-  </w:style>
-  <w:style w:type="paragraph" w:customStyle="1" w:styleId="StudentInfo">
-    <w:name w:val="Student Info"/>
-    <w:basedOn w:val="Normal"/>
-    <w:next w:val="Normal"/>
-    <w:qFormat/>
-    <w:rsid w:val="0094244D"/>
-    <w:pPr>
-      <w:spacing w:before="40"/>
-    </w:pPr>
-    <w:rPr>
-      <w:color w:val="FFFFFF" w:themeColor="background1"/>
-      <w:sz w:val="20"/>
-      <w:szCs w:val="20"/>
-    </w:rPr>
-  </w:style>
-  <w:style w:type="paragraph" w:customStyle="1" w:styleId="Question">
-    <w:name w:val="Question"/>
-    <w:basedOn w:val="Normal"/>
-    <w:next w:val="Normal"/>
-    <w:qFormat/>
-    <w:rsid w:val="0094244D"/>
-  </w:style>
-  <w:style w:type="paragraph" w:customStyle="1" w:styleId="Answer">
-    <w:name w:val="Answer"/>
-    <w:basedOn w:val="Normal"/>
-    <w:next w:val="Normal"/>
-    <w:qFormat/>
-    <w:rsid w:val="0094244D"/>
-    <w:rPr>
-      <w:color w:val="000090"/>
-    </w:rPr>
-  </w:style>
-  <w:style w:type="paragraph" w:customStyle="1" w:styleId="PartHeading">
-    <w:name w:val="Part Heading"/>
-    <w:basedOn w:val="Normal"/>
-    <w:next w:val="Normal"/>
-    <w:qFormat/>
-    <w:rsid w:val="00DD5D9A"/>
-    <w:rPr>
-      <w:b/>
-      <w:bCs/>
-      <w:caps/>
-    </w:rPr>
-  </w:style>
-  <w:style w:type="paragraph" w:customStyle="1" w:styleId="Resource">
-    <w:name w:val="Resource"/>
-    <w:next w:val="Normal"/>
-    <w:qFormat/>
-    <w:rsid w:val="0094244D"/>
-    <w:pPr>
-      <w:keepLines/>
-      <w:widowControl w:val="0"/>
-      <w:jc w:val="center"/>
-    </w:pPr>
-    <w:rPr>
-      <w:rFonts w:ascii="Avenir Next Regular" w:hAnsi="Avenir Next Regular"/>
-      <w:b/>
-      <w:bCs/>
-      <w:caps/>
-      <w:color w:val="FFFFFF" w:themeColor="background1"/>
-    </w:rPr>
-  </w:style>
-  <w:style w:type="character" w:styleId="FollowedHyperlink">
-    <w:name w:val="FollowedHyperlink"/>
-    <w:basedOn w:val="Hyperlink"/>
-    <w:uiPriority w:val="99"/>
-    <w:unhideWhenUsed/>
-    <w:rsid w:val="00431859"/>
-    <w:rPr>
-      <w:rFonts w:ascii="Garamond" w:hAnsi="Garamond"/>
-      <w:b/>
-      <w:i w:val="0"/>
-      <w:color w:val="000090"/>
-      <w:sz w:val="24"/>
-    </w:rPr>
-  </w:style>
-  <w:style w:type="character" w:styleId="Hyperlink">
-    <w:name w:val="Hyperlink"/>
-    <w:basedOn w:val="DefaultParagraphFont"/>
-    <w:uiPriority w:val="99"/>
-    <w:unhideWhenUsed/>
-    <w:rsid w:val="00134411"/>
-    <w:rPr>
-      <w:rFonts w:ascii="Garamond" w:hAnsi="Garamond"/>
-      <w:b/>
-      <w:i w:val="0"/>
-      <w:color w:val="000090"/>
-      <w:sz w:val="24"/>
-    </w:rPr>
-  </w:style>
-  <w:style w:type="paragraph" w:customStyle="1" w:styleId="Heading1-Class">
-    <w:name w:val="Heading 1 - Class"/>
-    <w:basedOn w:val="Normal"/>
-    <w:next w:val="Normal"/>
-    <w:qFormat/>
-    <w:rsid w:val="0094244D"/>
-    <w:rPr>
-      <w:b/>
-      <w:color w:val="FFFFFF" w:themeColor="background1"/>
-      <w:sz w:val="84"/>
-      <w:szCs w:val="84"/>
-    </w:rPr>
-  </w:style>
-  <w:style w:type="paragraph" w:customStyle="1" w:styleId="LessonNo">
-    <w:name w:val="Lesson No"/>
-    <w:basedOn w:val="Normal"/>
-    <w:qFormat/>
-    <w:rsid w:val="0094244D"/>
-    <w:pPr>
-      <w:spacing w:after="20" w:line="192" w:lineRule="auto"/>
-      <w:jc w:val="right"/>
-    </w:pPr>
-    <w:rPr>
-      <w:b/>
-      <w:caps/>
-      <w:color w:val="FFFFFF" w:themeColor="background1"/>
-      <w:sz w:val="36"/>
-      <w:szCs w:val="36"/>
-    </w:rPr>
-  </w:style>
-  <w:style w:type="paragraph" w:customStyle="1" w:styleId="LessonTitle">
-    <w:name w:val="Lesson Title"/>
-    <w:basedOn w:val="Normal"/>
-    <w:next w:val="Normal"/>
-    <w:qFormat/>
-    <w:rsid w:val="0094244D"/>
-    <w:pPr>
-      <w:spacing w:after="20"/>
-    </w:pPr>
-    <w:rPr>
-      <w:caps/>
-      <w:color w:val="FFFFFF" w:themeColor="background1"/>
-      <w:sz w:val="28"/>
-      <w:szCs w:val="28"/>
-    </w:rPr>
-  </w:style>
-  <w:style w:type="character" w:styleId="CommentReference">
-    <w:name w:val="annotation reference"/>
-    <w:basedOn w:val="DefaultParagraphFont"/>
-    <w:uiPriority w:val="99"/>
-    <w:semiHidden/>
-    <w:unhideWhenUsed/>
-    <w:rsid w:val="00B953EF"/>
-    <w:rPr>
-      <w:sz w:val="18"/>
-      <w:szCs w:val="18"/>
-    </w:rPr>
-  </w:style>
-  <w:style w:type="paragraph" w:styleId="CommentText">
-    <w:name w:val="annotation text"/>
-    <w:basedOn w:val="Normal"/>
-    <w:link w:val="CommentTextChar"/>
-    <w:uiPriority w:val="99"/>
-    <w:semiHidden/>
-    <w:unhideWhenUsed/>
-    <w:rsid w:val="00B953EF"/>
-  </w:style>
-  <w:style w:type="character" w:customStyle="1" w:styleId="CommentTextChar">
-    <w:name w:val="Comment Text Char"/>
-    <w:basedOn w:val="DefaultParagraphFont"/>
-    <w:link w:val="CommentText"/>
-    <w:uiPriority w:val="99"/>
-    <w:semiHidden/>
-    <w:rsid w:val="00B953EF"/>
-    <w:rPr>
-      <w:rFonts w:ascii="Garamond" w:hAnsi="Garamond"/>
-    </w:rPr>
-  </w:style>
-  <w:style w:type="paragraph" w:styleId="CommentSubject">
-    <w:name w:val="annotation subject"/>
-    <w:basedOn w:val="CommentText"/>
-    <w:next w:val="CommentText"/>
-    <w:link w:val="CommentSubjectChar"/>
-    <w:uiPriority w:val="99"/>
-    <w:semiHidden/>
-    <w:unhideWhenUsed/>
-    <w:rsid w:val="00B953EF"/>
-    <w:rPr>
-      <w:b/>
-      <w:bCs/>
-      <w:sz w:val="20"/>
-      <w:szCs w:val="20"/>
-    </w:rPr>
-  </w:style>
-  <w:style w:type="character" w:customStyle="1" w:styleId="CommentSubjectChar">
-    <w:name w:val="Comment Subject Char"/>
-    <w:basedOn w:val="CommentTextChar"/>
-    <w:link w:val="CommentSubject"/>
-    <w:uiPriority w:val="99"/>
-    <w:semiHidden/>
-    <w:rsid w:val="00B953EF"/>
-    <w:rPr>
-      <w:rFonts w:ascii="Garamond" w:hAnsi="Garamond"/>
-      <w:b/>
-      <w:bCs/>
-      <w:sz w:val="20"/>
-      <w:szCs w:val="20"/>
-    </w:rPr>
-  </w:style>
-  <w:style w:type="paragraph" w:customStyle="1" w:styleId="UnitQuestion">
-    <w:name w:val="Unit Question"/>
-    <w:basedOn w:val="StudentInfo"/>
-    <w:qFormat/>
-    <w:rsid w:val="0094244D"/>
-  </w:style>
-  <w:style w:type="paragraph" w:customStyle="1" w:styleId="UnitConceptTexts">
-    <w:name w:val="Unit Concept Texts"/>
-    <w:basedOn w:val="Normal"/>
-    <w:qFormat/>
-    <w:rsid w:val="0094244D"/>
-    <w:pPr>
-      <w:tabs>
-        <w:tab w:val="left" w:pos="3368"/>
-      </w:tabs>
-      <w:spacing w:line="276" w:lineRule="auto"/>
-      <w:jc w:val="center"/>
-    </w:pPr>
-    <w:rPr>
-      <w:rFonts w:ascii="Avenir Next Medium" w:hAnsi="Avenir Next Medium"/>
-      <w:b/>
-      <w:sz w:val="20"/>
-      <w:szCs w:val="20"/>
-    </w:rPr>
-  </w:style>
-  <w:style w:type="paragraph" w:styleId="ListParagraph">
-    <w:name w:val="List Paragraph"/>
-    <w:basedOn w:val="Normal"/>
-    <w:next w:val="Normal"/>
-    <w:uiPriority w:val="34"/>
-    <w:qFormat/>
-    <w:rsid w:val="0094244D"/>
-  </w:style>
-  <w:style w:type="paragraph" w:customStyle="1" w:styleId="Subheading">
-    <w:name w:val="Subheading"/>
-    <w:basedOn w:val="Normal"/>
-    <w:next w:val="Normal"/>
-    <w:qFormat/>
-    <w:rsid w:val="00B0494F"/>
-    <w:rPr>
-      <w:rFonts w:ascii="Helvetica Neue" w:hAnsi="Helvetica Neue"/>
-      <w:b/>
-    </w:rPr>
-  </w:style>
-  <w:style w:type="paragraph" w:customStyle="1" w:styleId="Table-Answer">
-    <w:name w:val="Table - Answer"/>
-    <w:basedOn w:val="Question"/>
-    <w:qFormat/>
-    <w:rsid w:val="00704462"/>
-    <w:rPr>
-      <w:color w:val="000090"/>
-    </w:rPr>
-  </w:style>
-  <w:style w:type="table" w:customStyle="1" w:styleId="WorksheetTable2">
-    <w:name w:val="Worksheet Table 2"/>
-    <w:basedOn w:val="TableNormal"/>
-    <w:uiPriority w:val="99"/>
-    <w:rsid w:val="00086413"/>
-    <w:rPr>
-      <w:rFonts w:ascii="Avenir Next Regular" w:hAnsi="Avenir Next Regular"/>
-      <w:color w:val="000000" w:themeColor="text1"/>
-      <w:sz w:val="20"/>
-      <w:szCs w:val="20"/>
-    </w:rPr>
-    <w:tblPr>
-      <w:tblStyleRowBandSize w:val="1"/>
-      <w:tblStyleColBandSize w:val="1"/>
-      <w:tblInd w:w="0" w:type="dxa"/>
-      <w:tblBorders>
-        <w:top w:val="single" w:sz="8" w:space="0" w:color="FFFFFF" w:themeColor="background1"/>
-        <w:left w:val="single" w:sz="8" w:space="0" w:color="FFFFFF" w:themeColor="background1"/>
-        <w:bottom w:val="single" w:sz="8" w:space="0" w:color="FFFFFF" w:themeColor="background1"/>
-        <w:right w:val="single" w:sz="8" w:space="0" w:color="FFFFFF" w:themeColor="background1"/>
-        <w:insideH w:val="single" w:sz="8" w:space="0" w:color="FFFFFF" w:themeColor="background1"/>
-        <w:insideV w:val="single" w:sz="8" w:space="0" w:color="FFFFFF" w:themeColor="background1"/>
-      </w:tblBorders>
-      <w:tblCellMar>
-        <w:top w:w="199" w:type="dxa"/>
-        <w:left w:w="199" w:type="dxa"/>
-        <w:bottom w:w="199" w:type="dxa"/>
-        <w:right w:w="199" w:type="dxa"/>
-      </w:tblCellMar>
-    </w:tblPr>
-    <w:tcPr>
-      <w:shd w:val="clear" w:color="auto" w:fill="F2F2F2" w:themeFill="background1" w:themeFillShade="F2"/>
-      <w:tcMar>
-        <w:top w:w="199" w:type="dxa"/>
-        <w:bottom w:w="199" w:type="dxa"/>
-      </w:tcMar>
-    </w:tcPr>
-    <w:tblStylePr w:type="firstRow">
-      <w:pPr>
-        <w:jc w:val="center"/>
-      </w:pPr>
-      <w:rPr>
-        <w:rFonts w:ascii="Avenir Next Regular" w:hAnsi="Avenir Next Regular"/>
-        <w:b/>
-        <w:bCs/>
-        <w:i w:val="0"/>
-        <w:caps/>
-        <w:smallCaps w:val="0"/>
-        <w:color w:val="FFFFFF" w:themeColor="background1"/>
-        <w:sz w:val="20"/>
-        <w:szCs w:val="20"/>
-      </w:rPr>
-      <w:tblPr/>
-      <w:tcPr>
-        <w:shd w:val="clear" w:color="auto" w:fill="12864B"/>
-      </w:tcPr>
-    </w:tblStylePr>
-    <w:tblStylePr w:type="firstCol">
-      <w:rPr>
-        <w:rFonts w:ascii="Helvetica Neue" w:hAnsi="Helvetica Neue"/>
-        <w:b w:val="0"/>
-        <w:bCs w:val="0"/>
-        <w:caps w:val="0"/>
-        <w:smallCaps w:val="0"/>
-        <w:color w:val="000000" w:themeColor="text1"/>
-        <w:sz w:val="24"/>
-        <w:szCs w:val="24"/>
-      </w:rPr>
-    </w:tblStylePr>
-    <w:tblStylePr w:type="band1Horz">
-      <w:pPr>
-        <w:jc w:val="left"/>
-      </w:pPr>
-      <w:rPr>
-        <w:rFonts w:ascii="Helvetica Neue" w:hAnsi="Helvetica Neue"/>
-        <w:b w:val="0"/>
-        <w:bCs w:val="0"/>
-        <w:caps w:val="0"/>
-        <w:smallCaps w:val="0"/>
-        <w:strike w:val="0"/>
-        <w:dstrike w:val="0"/>
-        <w:vanish w:val="0"/>
-        <w:color w:val="auto"/>
-        <w:sz w:val="20"/>
-        <w:szCs w:val="20"/>
-        <w:vertAlign w:val="baseline"/>
-      </w:rPr>
-    </w:tblStylePr>
-    <w:tblStylePr w:type="band2Horz">
-      <w:pPr>
-        <w:jc w:val="left"/>
-      </w:pPr>
-      <w:rPr>
-        <w:color w:val="auto"/>
-      </w:rPr>
-    </w:tblStylePr>
-    <w:tblStylePr w:type="nwCell">
-      <w:rPr>
-        <w:rFonts w:ascii="Helvetica Neue" w:hAnsi="Helvetica Neue"/>
-        <w:b/>
-        <w:color w:val="FFFFFF" w:themeColor="background1"/>
-        <w:sz w:val="20"/>
-      </w:rPr>
-    </w:tblStylePr>
-  </w:style>
-  <w:style w:type="paragraph" w:styleId="BalloonText">
-    <w:name w:val="Balloon Text"/>
-    <w:basedOn w:val="Normal"/>
-    <w:link w:val="BalloonTextChar"/>
-    <w:uiPriority w:val="99"/>
-    <w:semiHidden/>
-    <w:unhideWhenUsed/>
-    <w:rsid w:val="00481C3D"/>
-    <w:rPr>
-      <w:rFonts w:ascii="Lucida Grande" w:hAnsi="Lucida Grande"/>
-      <w:sz w:val="18"/>
-      <w:szCs w:val="18"/>
-    </w:rPr>
-  </w:style>
-  <w:style w:type="character" w:customStyle="1" w:styleId="BalloonTextChar">
-    <w:name w:val="Balloon Text Char"/>
-    <w:basedOn w:val="DefaultParagraphFont"/>
-    <w:link w:val="BalloonText"/>
-    <w:uiPriority w:val="99"/>
-    <w:semiHidden/>
-    <w:rsid w:val="00481C3D"/>
-    <w:rPr>
-      <w:rFonts w:ascii="Lucida Grande" w:hAnsi="Lucida Grande"/>
-      <w:sz w:val="18"/>
-      <w:szCs w:val="18"/>
-    </w:rPr>
-  </w:style>
-  <w:style w:type="table" w:customStyle="1" w:styleId="WorksheetTable3">
-    <w:name w:val="Worksheet Table 3"/>
-    <w:basedOn w:val="TableNormal"/>
-    <w:uiPriority w:val="99"/>
-    <w:rsid w:val="00086413"/>
-    <w:rPr>
-      <w:rFonts w:ascii="Helvetica Neue" w:hAnsi="Helvetica Neue"/>
-      <w:color w:val="000090"/>
-    </w:rPr>
-    <w:tblPr>
-      <w:tblStyleRowBandSize w:val="1"/>
-      <w:tblInd w:w="0" w:type="dxa"/>
-      <w:tblBorders>
-        <w:top w:val="single" w:sz="8" w:space="0" w:color="FFFFFF" w:themeColor="background1"/>
-        <w:left w:val="single" w:sz="8" w:space="0" w:color="FFFFFF" w:themeColor="background1"/>
-        <w:bottom w:val="single" w:sz="8" w:space="0" w:color="FFFFFF" w:themeColor="background1"/>
-        <w:right w:val="single" w:sz="8" w:space="0" w:color="FFFFFF" w:themeColor="background1"/>
-        <w:insideH w:val="single" w:sz="8" w:space="0" w:color="FFFFFF" w:themeColor="background1"/>
-        <w:insideV w:val="single" w:sz="8" w:space="0" w:color="FFFFFF" w:themeColor="background1"/>
-      </w:tblBorders>
-      <w:tblCellMar>
-        <w:top w:w="108" w:type="dxa"/>
-        <w:left w:w="199" w:type="dxa"/>
-        <w:bottom w:w="108" w:type="dxa"/>
-        <w:right w:w="199" w:type="dxa"/>
-      </w:tblCellMar>
-    </w:tblPr>
-    <w:tcPr>
-      <w:shd w:val="clear" w:color="auto" w:fill="auto"/>
-    </w:tcPr>
-    <w:tblStylePr w:type="firstRow">
-      <w:pPr>
-        <w:jc w:val="center"/>
-      </w:pPr>
-      <w:rPr>
-        <w:rFonts w:ascii="Avenir Next Regular" w:hAnsi="Avenir Next Regular"/>
-        <w:b/>
-        <w:bCs/>
-        <w:i w:val="0"/>
-        <w:caps/>
-        <w:smallCaps w:val="0"/>
-        <w:color w:val="FFFFFF" w:themeColor="background1"/>
-        <w:sz w:val="24"/>
-        <w:szCs w:val="24"/>
-      </w:rPr>
-      <w:tblPr/>
-      <w:tcPr>
-        <w:shd w:val="clear" w:color="auto" w:fill="12864B"/>
-      </w:tcPr>
-    </w:tblStylePr>
-    <w:tblStylePr w:type="band1Horz">
-      <w:pPr>
-        <w:jc w:val="center"/>
-      </w:pPr>
-      <w:rPr>
-        <w:rFonts w:ascii="Avenir Next Regular" w:hAnsi="Avenir Next Regular"/>
-        <w:b/>
-        <w:bCs/>
-        <w:i w:val="0"/>
-        <w:caps/>
-        <w:smallCaps w:val="0"/>
-        <w:color w:val="FFFFFF" w:themeColor="background1"/>
-        <w:sz w:val="20"/>
-        <w:szCs w:val="20"/>
-      </w:rPr>
-      <w:tblPr/>
-      <w:tcPr>
-        <w:shd w:val="clear" w:color="auto" w:fill="12864B"/>
-      </w:tcPr>
-    </w:tblStylePr>
-    <w:tblStylePr w:type="band2Horz">
-      <w:rPr>
-        <w:color w:val="auto"/>
-      </w:rPr>
-    </w:tblStylePr>
-  </w:style>
-  <w:style w:type="paragraph" w:customStyle="1" w:styleId="ResourceCaption">
-    <w:name w:val="Resource Caption"/>
-    <w:qFormat/>
-    <w:rsid w:val="0094244D"/>
-    <w:pPr>
-      <w:keepLines/>
-      <w:widowControl w:val="0"/>
-      <w:tabs>
-        <w:tab w:val="right" w:pos="6608"/>
-      </w:tabs>
-      <w:jc w:val="center"/>
-    </w:pPr>
-    <w:rPr>
-      <w:rFonts w:ascii="Avenir Next Medium" w:hAnsi="Avenir Next Medium"/>
-      <w:b/>
-      <w:color w:val="000090"/>
-      <w:sz w:val="20"/>
-      <w:szCs w:val="20"/>
-    </w:rPr>
-  </w:style>
-  <w:style w:type="paragraph" w:styleId="Footer">
-    <w:name w:val="footer"/>
-    <w:basedOn w:val="Normal"/>
-    <w:link w:val="FooterChar"/>
-    <w:uiPriority w:val="99"/>
-    <w:unhideWhenUsed/>
-    <w:rsid w:val="00BE2F6E"/>
-    <w:pPr>
-      <w:tabs>
-        <w:tab w:val="center" w:pos="4320"/>
-        <w:tab w:val="right" w:pos="8640"/>
-      </w:tabs>
-    </w:pPr>
-  </w:style>
-  <w:style w:type="character" w:customStyle="1" w:styleId="FooterChar">
-    <w:name w:val="Footer Char"/>
-    <w:basedOn w:val="DefaultParagraphFont"/>
-    <w:link w:val="Footer"/>
-    <w:uiPriority w:val="99"/>
-    <w:rsid w:val="00BE2F6E"/>
-    <w:rPr>
-      <w:rFonts w:ascii="Garamond" w:hAnsi="Garamond"/>
-    </w:rPr>
-  </w:style>
-  <w:style w:type="character" w:customStyle="1" w:styleId="rgilmn">
-    <w:name w:val="rg_ilmn"/>
-    <w:basedOn w:val="DefaultParagraphFont"/>
-    <w:rsid w:val="008D0490"/>
-  </w:style>
-  <w:style w:type="character" w:customStyle="1" w:styleId="oneclick-link">
-    <w:name w:val="oneclick-link"/>
-    <w:basedOn w:val="DefaultParagraphFont"/>
-    <w:rsid w:val="00677CD6"/>
-  </w:style>
-</w:styles>
-</file>
-
-<file path=word/stylesWithEffects.xml><?xml version="1.0" encoding="utf-8"?>
-<w:styles xmlns:wpc="http://schemas.microsoft.com/office/word/2010/wordprocessingCanvas" xmlns:mo="http://schemas.microsoft.com/office/mac/office/2008/main" xmlns:mc="http://schemas.openxmlformats.org/markup-compatibility/2006" xmlns:mv="urn:schemas-microsoft-com:mac:vml" xmlns:o="urn:schemas-microsoft-com:office:office" xmlns:r="http://schemas.openxmlformats.org/officeDocument/2006/relationships" xmlns:m="http://schemas.openxmlformats.org/officeDocument/2006/math" xmlns:v="urn:schemas-microsoft-com:vml" xmlns:wp14="http://schemas.microsoft.com/office/word/2010/wordprocessingDrawing" xmlns:wp="http://schemas.openxmlformats.org/drawingml/2006/wordprocessingDrawing" xmlns:w10="urn:schemas-microsoft-com:office:word" xmlns:w="http://schemas.openxmlformats.org/wordprocessingml/2006/main" xmlns:w14="http://schemas.microsoft.com/office/word/2010/wordml" xmlns:wpg="http://schemas.microsoft.com/office/word/2010/wordprocessingGroup" xmlns:wpi="http://schemas.microsoft.com/office/word/2010/wordprocessingInk" xmlns:wne="http://schemas.microsoft.com/office/word/2006/wordml" xmlns:wps="http://schemas.microsoft.com/office/word/2010/wordprocessingShape" mc:Ignorable="w14 wp14">
-  <w:docDefaults>
-    <w:rPrDefault>
-      <w:rPr>
-        <w:rFonts w:asciiTheme="minorHAnsi" w:eastAsiaTheme="minorEastAsia" w:hAnsiTheme="minorHAnsi" w:cstheme="minorBidi"/>
-        <w:sz w:val="24"/>
-        <w:szCs w:val="24"/>
-        <w:lang w:val="en-US" w:eastAsia="en-US" w:bidi="ar-SA"/>
-      </w:rPr>
-    </w:rPrDefault>
-    <w:pPrDefault/>
-  </w:docDefaults>
-  <w:latentStyles w:defLockedState="0" w:defUIPriority="99" w:defSemiHidden="1" w:defUnhideWhenUsed="1" w:defQFormat="0" w:count="276">
-    <w:lsdException w:name="Normal" w:semiHidden="0" w:uiPriority="0" w:unhideWhenUsed="0" w:qFormat="1"/>
-    <w:lsdException w:name="heading 1" w:semiHidden="0" w:uiPriority="9" w:unhideWhenUsed="0"/>
-    <w:lsdException w:name="heading 2" w:uiPriority="9"/>
-    <w:lsdException w:name="heading 3" w:uiPriority="9" w:qFormat="1"/>
-    <w:lsdException w:name="heading 4" w:uiPriority="9" w:qFormat="1"/>
-    <w:lsdException w:name="heading 5" w:uiPriority="9" w:qFormat="1"/>
-    <w:lsdException w:name="heading 6" w:uiPriority="9" w:qFormat="1"/>
-    <w:lsdException w:name="heading 7" w:uiPriority="9" w:qFormat="1"/>
-    <w:lsdException w:name="heading 8" w:uiPriority="9" w:qFormat="1"/>
-    <w:lsdException w:name="heading 9" w:uiPriority="9" w:qFormat="1"/>
-    <w:lsdException w:name="toc 1" w:uiPriority="39"/>
-    <w:lsdException w:name="toc 2" w:uiPriority="39"/>
-    <w:lsdException w:name="toc 3" w:uiPriority="39"/>
-    <w:lsdException w:name="toc 4" w:uiPriority="39"/>
-    <w:lsdException w:name="toc 5" w:uiPriority="39"/>
-    <w:lsdException w:name="toc 6" w:uiPriority="39"/>
-    <w:lsdException w:name="toc 7" w:uiPriority="39"/>
-    <w:lsdException w:name="toc 8" w:uiPriority="39"/>
-    <w:lsdException w:name="toc 9" w:uiPriority="39"/>
-    <w:lsdException w:name="caption" w:uiPriority="35" w:qFormat="1"/>
-    <w:lsdException w:name="Title" w:semiHidden="0" w:uiPriority="10" w:unhideWhenUsed="0"/>
-    <w:lsdException w:name="Default Paragraph Font" w:uiPriority="1"/>
-    <w:lsdException w:name="Subtitle" w:semiHidden="0" w:uiPriority="11" w:unhideWhenUsed="0"/>
-    <w:lsdException w:name="Strong" w:semiHidden="0" w:uiPriority="22" w:unhideWhenUsed="0"/>
-    <w:lsdException w:name="Emphasis" w:semiHidden="0" w:uiPriority="20" w:unhideWhenUsed="0"/>
-    <w:lsdException w:name="Table Grid" w:semiHidden="0" w:uiPriority="59" w:unhideWhenUsed="0"/>
-    <w:lsdException w:name="Placeholder Text" w:unhideWhenUsed="0"/>
-    <w:lsdException w:name="No Spacing" w:semiHidden="0" w:uiPriority="1" w:unhideWhenUsed="0"/>
-    <w:lsdException w:name="Light Shading" w:semiHidden="0" w:uiPriority="60" w:unhideWhenUsed="0"/>
-    <w:lsdException w:name="Light List" w:semiHidden="0" w:uiPriority="61" w:unhideWhenUsed="0"/>
-    <w:lsdException w:name="Light Grid" w:semiHidden="0" w:uiPriority="62" w:unhideWhenUsed="0"/>
-    <w:lsdException w:name="Medium Shading 1" w:semiHidden="0" w:uiPriority="63" w:unhideWhenUsed="0"/>
-    <w:lsdException w:name="Medium Shading 2" w:semiHidden="0" w:uiPriority="64" w:unhideWhenUsed="0"/>
-    <w:lsdException w:name="Medium List 1" w:semiHidden="0" w:uiPriority="65" w:unhideWhenUsed="0"/>
-    <w:lsdException w:name="Medium List 2" w:semiHidden="0" w:uiPriority="66" w:unhideWhenUsed="0"/>
-    <w:lsdException w:name="Medium Grid 1" w:semiHidden="0" w:uiPriority="67" w:unhideWhenUsed="0"/>
-    <w:lsdException w:name="Medium Grid 2" w:semiHidden="0" w:uiPriority="68" w:unhideWhenUsed="0"/>
-    <w:lsdException w:name="Medium Grid 3" w:semiHidden="0" w:uiPriority="69" w:unhideWhenUsed="0"/>
-    <w:lsdException w:name="Dark List" w:semiHidden="0" w:uiPriority="70" w:unhideWhenUsed="0"/>
-    <w:lsdException w:name="Colorful Shading" w:semiHidden="0" w:uiPriority="71" w:unhideWhenUsed="0"/>
-    <w:lsdException w:name="Colorful List" w:semiHidden="0" w:uiPriority="72" w:unhideWhenUsed="0"/>
-    <w:lsdException w:name="Colorful Grid" w:semiHidden="0" w:uiPriority="73" w:unhideWhenUsed="0"/>
-    <w:lsdException w:name="Light Shading Accent 1" w:semiHidden="0" w:uiPriority="60" w:unhideWhenUsed="0"/>
-    <w:lsdException w:name="Light List Accent 1" w:semiHidden="0" w:uiPriority="61" w:unhideWhenUsed="0"/>
-    <w:lsdException w:name="Light Grid Accent 1" w:semiHidden="0" w:uiPriority="62" w:unhideWhenUsed="0"/>
-    <w:lsdException w:name="Medium Shading 1 Accent 1" w:semiHidden="0" w:uiPriority="63" w:unhideWhenUsed="0"/>
-    <w:lsdException w:name="Medium Shading 2 Accent 1" w:semiHidden="0" w:uiPriority="64" w:unhideWhenUsed="0"/>
-    <w:lsdException w:name="Medium List 1 Accent 1" w:semiHidden="0" w:uiPriority="65" w:unhideWhenUsed="0"/>
-    <w:lsdException w:name="Revision" w:unhideWhenUsed="0"/>
-    <w:lsdException w:name="List Paragraph" w:semiHidden="0" w:uiPriority="34" w:unhideWhenUsed="0" w:qFormat="1"/>
-    <w:lsdException w:name="Quote" w:semiHidden="0" w:uiPriority="29" w:unhideWhenUsed="0"/>
-    <w:lsdException w:name="Intense Quote" w:semiHidden="0" w:uiPriority="30" w:unhideWhenUsed="0"/>
-    <w:lsdException w:name="Medium List 2 Accent 1" w:semiHidden="0" w:uiPriority="66" w:unhideWhenUsed="0"/>
-    <w:lsdException w:name="Medium Grid 1 Accent 1" w:semiHidden="0" w:uiPriority="67" w:unhideWhenUsed="0"/>
-    <w:lsdException w:name="Medium Grid 2 Accent 1" w:semiHidden="0" w:uiPriority="68" w:unhideWhenUsed="0"/>
-    <w:lsdException w:name="Medium Grid 3 Accent 1" w:semiHidden="0" w:uiPriority="69" w:unhideWhenUsed="0"/>
-    <w:lsdException w:name="Dark List Accent 1" w:semiHidden="0" w:uiPriority="70" w:unhideWhenUsed="0"/>
-    <w:lsdException w:name="Colorful Shading Accent 1" w:semiHidden="0" w:uiPriority="71" w:unhideWhenUsed="0"/>
-    <w:lsdException w:name="Colorful List Accent 1" w:semiHidden="0" w:uiPriority="72" w:unhideWhenUsed="0"/>
-    <w:lsdException w:name="Colorful Grid Accent 1" w:semiHidden="0" w:uiPriority="73" w:unhideWhenUsed="0"/>
-    <w:lsdException w:name="Light Shading Accent 2" w:semiHidden="0" w:uiPriority="60" w:unhideWhenUsed="0"/>
-    <w:lsdException w:name="Light List Accent 2" w:semiHidden="0" w:uiPriority="61" w:unhideWhenUsed="0"/>
-    <w:lsdException w:name="Light Grid Accent 2" w:semiHidden="0" w:uiPriority="62" w:unhideWhenUsed="0"/>
-    <w:lsdException w:name="Medium Shading 1 Accent 2" w:semiHidden="0" w:uiPriority="63" w:unhideWhenUsed="0"/>
-    <w:lsdException w:name="Medium Shading 2 Accent 2" w:semiHidden="0" w:uiPriority="64" w:unhideWhenUsed="0"/>
-    <w:lsdException w:name="Medium List 1 Accent 2" w:semiHidden="0" w:uiPriority="65" w:unhideWhenUsed="0"/>
-    <w:lsdException w:name="Medium List 2 Accent 2" w:semiHidden="0" w:uiPriority="66" w:unhideWhenUsed="0"/>
-    <w:lsdException w:name="Medium Grid 1 Accent 2" w:semiHidden="0" w:uiPriority="67" w:unhideWhenUsed="0"/>
-    <w:lsdException w:name="Medium Grid 2 Accent 2" w:semiHidden="0" w:uiPriority="68" w:unhideWhenUsed="0"/>
-    <w:lsdException w:name="Medium Grid 3 Accent 2" w:semiHidden="0" w:uiPriority="69" w:unhideWhenUsed="0"/>
-    <w:lsdException w:name="Dark List Accent 2" w:semiHidden="0" w:uiPriority="70" w:unhideWhenUsed="0"/>
-    <w:lsdException w:name="Colorful Shading Accent 2" w:semiHidden="0" w:uiPriority="71" w:unhideWhenUsed="0"/>
-    <w:lsdException w:name="Colorful List Accent 2" w:semiHidden="0" w:uiPriority="72" w:unhideWhenUsed="0"/>
-    <w:lsdException w:name="Colorful Grid Accent 2" w:semiHidden="0" w:uiPriority="73" w:unhideWhenUsed="0"/>
-    <w:lsdException w:name="Light Shading Accent 3" w:semiHidden="0" w:uiPriority="60" w:unhideWhenUsed="0"/>
-    <w:lsdException w:name="Light List Accent 3" w:semiHidden="0" w:uiPriority="61" w:unhideWhenUsed="0"/>
-    <w:lsdException w:name="Light Grid Accent 3" w:semiHidden="0" w:uiPriority="62" w:unhideWhenUsed="0"/>
-    <w:lsdException w:name="Medium Shading 1 Accent 3" w:semiHidden="0" w:uiPriority="63" w:unhideWhenUsed="0"/>
-    <w:lsdException w:name="Medium Shading 2 Accent 3" w:semiHidden="0" w:uiPriority="64" w:unhideWhenUsed="0"/>
-    <w:lsdException w:name="Medium List 1 Accent 3" w:semiHidden="0" w:uiPriority="65" w:unhideWhenUsed="0"/>
-    <w:lsdException w:name="Medium List 2 Accent 3" w:semiHidden="0" w:uiPriority="66" w:unhideWhenUsed="0"/>
-    <w:lsdException w:name="Medium Grid 1 Accent 3" w:semiHidden="0" w:uiPriority="67" w:unhideWhenUsed="0"/>
-    <w:lsdException w:name="Medium Grid 2 Accent 3" w:semiHidden="0" w:uiPriority="68" w:unhideWhenUsed="0"/>
-    <w:lsdException w:name="Medium Grid 3 Accent 3" w:semiHidden="0" w:uiPriority="69" w:unhideWhenUsed="0"/>
-    <w:lsdException w:name="Dark List Accent 3" w:semiHidden="0" w:uiPriority="70" w:unhideWhenUsed="0"/>
-    <w:lsdException w:name="Colorful Shading Accent 3" w:semiHidden="0" w:uiPriority="71" w:unhideWhenUsed="0"/>
-    <w:lsdException w:name="Colorful List Accent 3" w:semiHidden="0" w:uiPriority="72" w:unhideWhenUsed="0"/>
-    <w:lsdException w:name="Colorful Grid Accent 3" w:semiHidden="0" w:uiPriority="73" w:unhideWhenUsed="0"/>
-    <w:lsdException w:name="Light Shading Accent 4" w:semiHidden="0" w:uiPriority="60" w:unhideWhenUsed="0"/>
-    <w:lsdException w:name="Light List Accent 4" w:semiHidden="0" w:uiPriority="61" w:unhideWhenUsed="0"/>
-    <w:lsdException w:name="Light Grid Accent 4" w:semiHidden="0" w:uiPriority="62" w:unhideWhenUsed="0"/>
-    <w:lsdException w:name="Medium Shading 1 Accent 4" w:semiHidden="0" w:uiPriority="63" w:unhideWhenUsed="0"/>
-    <w:lsdException w:name="Medium Shading 2 Accent 4" w:semiHidden="0" w:uiPriority="64" w:unhideWhenUsed="0"/>
-    <w:lsdException w:name="Medium List 1 Accent 4" w:semiHidden="0" w:uiPriority="65" w:unhideWhenUsed="0"/>
-    <w:lsdException w:name="Medium List 2 Accent 4" w:semiHidden="0" w:uiPriority="66" w:unhideWhenUsed="0"/>
-    <w:lsdException w:name="Medium Grid 1 Accent 4" w:semiHidden="0" w:uiPriority="67" w:unhideWhenUsed="0"/>
-    <w:lsdException w:name="Medium Grid 2 Accent 4" w:semiHidden="0" w:uiPriority="68" w:unhideWhenUsed="0"/>
-    <w:lsdException w:name="Medium Grid 3 Accent 4" w:semiHidden="0" w:uiPriority="69" w:unhideWhenUsed="0"/>
-    <w:lsdException w:name="Dark List Accent 4" w:semiHidden="0" w:uiPriority="70" w:unhideWhenUsed="0"/>
-    <w:lsdException w:name="Colorful Shading Accent 4" w:semiHidden="0" w:uiPriority="71" w:unhideWhenUsed="0"/>
-    <w:lsdException w:name="Colorful List Accent 4" w:semiHidden="0" w:uiPriority="72" w:unhideWhenUsed="0"/>
-    <w:lsdException w:name="Colorful Grid Accent 4" w:semiHidden="0" w:uiPriority="73" w:unhideWhenUsed="0"/>
-    <w:lsdException w:name="Light Shading Accent 5" w:semiHidden="0" w:uiPriority="60" w:unhideWhenUsed="0"/>
-    <w:lsdException w:name="Light List Accent 5" w:semiHidden="0" w:uiPriority="61" w:unhideWhenUsed="0"/>
-    <w:lsdException w:name="Light Grid Accent 5" w:semiHidden="0" w:uiPriority="62" w:unhideWhenUsed="0"/>
-    <w:lsdException w:name="Medium Shading 1 Accent 5" w:semiHidden="0" w:uiPriority="63" w:unhideWhenUsed="0"/>
-    <w:lsdException w:name="Medium Shading 2 Accent 5" w:semiHidden="0" w:uiPriority="64" w:unhideWhenUsed="0"/>
-    <w:lsdException w:name="Medium List 1 Accent 5" w:semiHidden="0" w:uiPriority="65" w:unhideWhenUsed="0"/>
-    <w:lsdException w:name="Medium List 2 Accent 5" w:semiHidden="0" w:uiPriority="66" w:unhideWhenUsed="0"/>
-    <w:lsdException w:name="Medium Grid 1 Accent 5" w:semiHidden="0" w:uiPriority="67" w:unhideWhenUsed="0"/>
-    <w:lsdException w:name="Medium Grid 2 Accent 5" w:semiHidden="0" w:uiPriority="68" w:unhideWhenUsed="0"/>
-    <w:lsdException w:name="Medium Grid 3 Accent 5" w:semiHidden="0" w:uiPriority="69" w:unhideWhenUsed="0"/>
-    <w:lsdException w:name="Dark List Accent 5" w:semiHidden="0" w:uiPriority="70" w:unhideWhenUsed="0"/>
-    <w:lsdException w:name="Colorful Shading Accent 5" w:semiHidden="0" w:uiPriority="71" w:unhideWhenUsed="0"/>
-    <w:lsdException w:name="Colorful List Accent 5" w:semiHidden="0" w:uiPriority="72" w:unhideWhenUsed="0"/>
-    <w:lsdException w:name="Colorful Grid Accent 5" w:semiHidden="0" w:uiPriority="73" w:unhideWhenUsed="0"/>
-    <w:lsdException w:name="Light Shading Accent 6" w:semiHidden="0" w:uiPriority="60" w:unhideWhenUsed="0"/>
-    <w:lsdException w:name="Light List Accent 6" w:semiHidden="0" w:uiPriority="61" w:unhideWhenUsed="0"/>
-    <w:lsdException w:name="Light Grid Accent 6" w:semiHidden="0" w:uiPriority="62" w:unhideWhenUsed="0"/>
-    <w:lsdException w:name="Medium Shading 1 Accent 6" w:semiHidden="0" w:uiPriority="63" w:unhideWhenUsed="0"/>
-    <w:lsdException w:name="Medium Shading 2 Accent 6" w:semiHidden="0" w:uiPriority="64" w:unhideWhenUsed="0"/>
-    <w:lsdException w:name="Medium List 1 Accent 6" w:semiHidden="0" w:uiPriority="65" w:unhideWhenUsed="0"/>
-    <w:lsdException w:name="Medium List 2 Accent 6" w:semiHidden="0" w:uiPriority="66" w:unhideWhenUsed="0"/>
-    <w:lsdException w:name="Medium Grid 1 Accent 6" w:semiHidden="0" w:uiPriority="67" w:unhideWhenUsed="0"/>
-    <w:lsdException w:name="Medium Grid 2 Accent 6" w:semiHidden="0" w:uiPriority="68" w:unhideWhenUsed="0"/>
-    <w:lsdException w:name="Medium Grid 3 Accent 6" w:semiHidden="0" w:uiPriority="69" w:unhideWhenUsed="0"/>
-    <w:lsdException w:name="Dark List Accent 6" w:semiHidden="0" w:uiPriority="70" w:unhideWhenUsed="0"/>
-    <w:lsdException w:name="Colorful Shading Accent 6" w:semiHidden="0" w:uiPriority="71" w:unhideWhenUsed="0"/>
-    <w:lsdException w:name="Colorful List Accent 6" w:semiHidden="0" w:uiPriority="72" w:unhideWhenUsed="0"/>
-    <w:lsdException w:name="Colorful Grid Accent 6" w:semiHidden="0" w:uiPriority="73" w:unhideWhenUsed="0"/>
-    <w:lsdException w:name="Subtle Emphasis" w:semiHidden="0" w:uiPriority="19" w:unhideWhenUsed="0"/>
-    <w:lsdException w:name="Intense Emphasis" w:semiHidden="0" w:uiPriority="21" w:unhideWhenUsed="0"/>
-    <w:lsdException w:name="Subtle Reference" w:semiHidden="0" w:uiPriority="31" w:unhideWhenUsed="0"/>
-    <w:lsdException w:name="Intense Reference" w:semiHidden="0" w:uiPriority="32" w:unhideWhenUsed="0"/>
-    <w:lsdException w:name="Book Title" w:semiHidden="0" w:uiPriority="33" w:unhideWhenUsed="0"/>
-    <w:lsdException w:name="Bibliography" w:uiPriority="37"/>
-    <w:lsdException w:name="TOC Heading" w:uiPriority="39" w:qFormat="1"/>
+  <w:latentStyles w:defLockedState="0" w:defUIPriority="99" w:defSemiHidden="0" w:defUnhideWhenUsed="0" w:defQFormat="0" w:count="382">
+    <w:lsdException w:name="Normal" w:uiPriority="0" w:qFormat="1"/>
+    <w:lsdException w:name="heading 1" w:uiPriority="9"/>
+    <w:lsdException w:name="heading 2" w:semiHidden="1" w:uiPriority="9" w:unhideWhenUsed="1"/>
+    <w:lsdException w:name="heading 3" w:semiHidden="1" w:uiPriority="9" w:unhideWhenUsed="1" w:qFormat="1"/>
+    <w:lsdException w:name="heading 4" w:semiHidden="1" w:uiPriority="9" w:unhideWhenUsed="1" w:qFormat="1"/>
+    <w:lsdException w:name="heading 5" w:semiHidden="1" w:uiPriority="9" w:unhideWhenUsed="1" w:qFormat="1"/>
+    <w:lsdException w:name="heading 6" w:semiHidden="1" w:uiPriority="9" w:unhideWhenUsed="1" w:qFormat="1"/>
+    <w:lsdException w:name="heading 7" w:semiHidden="1" w:uiPriority="9" w:unhideWhenUsed="1" w:qFormat="1"/>
+    <w:lsdException w:name="heading 8" w:semiHidden="1" w:uiPriority="9" w:unhideWhenUsed="1" w:qFormat="1"/>
+    <w:lsdException w:name="heading 9" w:semiHidden="1" w:uiPriority="9" w:unhideWhenUsed="1" w:qFormat="1"/>
+    <w:lsdException w:name="index 1" w:semiHidden="1" w:unhideWhenUsed="1"/>
+    <w:lsdException w:name="index 2" w:semiHidden="1" w:unhideWhenUsed="1"/>
+    <w:lsdException w:name="index 3" w:semiHidden="1" w:unhideWhenUsed="1"/>
+    <w:lsdException w:name="index 4" w:semiHidden="1" w:unhideWhenUsed="1"/>
+    <w:lsdException w:name="index 5" w:semiHidden="1" w:unhideWhenUsed="1"/>
+    <w:lsdException w:name="index 6" w:semiHidden="1" w:unhideWhenUsed="1"/>
+    <w:lsdException w:name="index 7" w:semiHidden="1" w:unhideWhenUsed="1"/>
+    <w:lsdException w:name="index 8" w:semiHidden="1" w:unhideWhenUsed="1"/>
+    <w:lsdException w:name="index 9" w:semiHidden="1" w:unhideWhenUsed="1"/>
+    <w:lsdException w:name="toc 1" w:semiHidden="1" w:uiPriority="39" w:unhideWhenUsed="1"/>
+    <w:lsdException w:name="toc 2" w:semiHidden="1" w:uiPriority="39" w:unhideWhenUsed="1"/>
+    <w:lsdException w:name="toc 3" w:semiHidden="1" w:uiPriority="39" w:unhideWhenUsed="1"/>
+    <w:lsdException w:name="toc 4" w:semiHidden="1" w:uiPriority="39" w:unhideWhenUsed="1"/>
+    <w:lsdException w:name="toc 5" w:semiHidden="1" w:uiPriority="39" w:unhideWhenUsed="1"/>
+    <w:lsdException w:name="toc 6" w:semiHidden="1" w:uiPriority="39" w:unhideWhenUsed="1"/>
+    <w:lsdException w:name="toc 7" w:semiHidden="1" w:uiPriority="39" w:unhideWhenUsed="1"/>
+    <w:lsdException w:name="toc 8" w:semiHidden="1" w:uiPriority="39" w:unhideWhenUsed="1"/>
+    <w:lsdException w:name="toc 9" w:semiHidden="1" w:uiPriority="39" w:unhideWhenUsed="1"/>
+    <w:lsdException w:name="Normal Indent" w:semiHidden="1" w:unhideWhenUsed="1"/>
+    <w:lsdException w:name="footnote text" w:semiHidden="1" w:unhideWhenUsed="1"/>
+    <w:lsdException w:name="annotation text" w:semiHidden="1" w:unhideWhenUsed="1"/>
+    <w:lsdException w:name="header" w:semiHidden="1" w:unhideWhenUsed="1"/>
+    <w:lsdException w:name="footer" w:semiHidden="1" w:unhideWhenUsed="1"/>
+    <w:lsdException w:name="index heading" w:semiHidden="1" w:unhideWhenUsed="1"/>
+    <w:lsdException w:name="caption" w:semiHidden="1" w:uiPriority="35" w:unhideWhenUsed="1" w:qFormat="1"/>
+    <w:lsdException w:name="table of figures" w:semiHidden="1" w:unhideWhenUsed="1"/>
+    <w:lsdException w:name="envelope address" w:semiHidden="1" w:unhideWhenUsed="1"/>
+    <w:lsdException w:name="envelope return" w:semiHidden="1" w:unhideWhenUsed="1"/>
+    <w:lsdException w:name="footnote reference" w:semiHidden="1" w:unhideWhenUsed="1"/>
+    <w:lsdException w:name="annotation reference" w:semiHidden="1" w:unhideWhenUsed="1"/>
+    <w:lsdException w:name="line number" w:semiHidden="1" w:unhideWhenUsed="1"/>
+    <w:lsdException w:name="page number" w:semiHidden="1" w:unhideWhenUsed="1"/>
+    <w:lsdException w:name="endnote reference" w:semiHidden="1" w:unhideWhenUsed="1"/>
+    <w:lsdException w:name="endnote text" w:semiHidden="1" w:unhideWhenUsed="1"/>
+    <w:lsdException w:name="table of authorities" w:semiHidden="1" w:unhideWhenUsed="1"/>
+    <w:lsdException w:name="macro" w:semiHidden="1" w:unhideWhenUsed="1"/>
+    <w:lsdException w:name="toa heading" w:semiHidden="1" w:unhideWhenUsed="1"/>
+    <w:lsdException w:name="List" w:semiHidden="1" w:unhideWhenUsed="1"/>
+    <w:lsdException w:name="List Bullet" w:semiHidden="1" w:unhideWhenUsed="1"/>
+    <w:lsdException w:name="List Number" w:semiHidden="1" w:unhideWhenUsed="1"/>
+    <w:lsdException w:name="List 2" w:semiHidden="1" w:unhideWhenUsed="1"/>
+    <w:lsdException w:name="List 3" w:semiHidden="1" w:unhideWhenUsed="1"/>
+    <w:lsdException w:name="List 4" w:semiHidden="1" w:unhideWhenUsed="1"/>
+    <w:lsdException w:name="List 5" w:semiHidden="1" w:unhideWhenUsed="1"/>
+    <w:lsdException w:name="List Bullet 2" w:semiHidden="1" w:unhideWhenUsed="1"/>
+    <w:lsdException w:name="List Bullet 3" w:semiHidden="1" w:unhideWhenUsed="1"/>
+    <w:lsdException w:name="List Bullet 4" w:semiHidden="1" w:unhideWhenUsed="1"/>
+    <w:lsdException w:name="List Bullet 5" w:semiHidden="1" w:unhideWhenUsed="1"/>
+    <w:lsdException w:name="List Number 2" w:semiHidden="1" w:unhideWhenUsed="1"/>
+    <w:lsdException w:name="List Number 3" w:semiHidden="1" w:unhideWhenUsed="1"/>
+    <w:lsdException w:name="List Number 4" w:semiHidden="1" w:unhideWhenUsed="1"/>
+    <w:lsdException w:name="List Number 5" w:semiHidden="1" w:unhideWhenUsed="1"/>
+    <w:lsdException w:name="Title" w:uiPriority="10"/>
+    <w:lsdException w:name="Closing" w:semiHidden="1" w:unhideWhenUsed="1"/>
+    <w:lsdException w:name="Signature" w:semiHidden="1" w:unhideWhenUsed="1"/>
+    <w:lsdException w:name="Default Paragraph Font" w:semiHidden="1" w:uiPriority="1" w:unhideWhenUsed="1"/>
+    <w:lsdException w:name="Body Text" w:semiHidden="1" w:unhideWhenUsed="1"/>
+    <w:lsdException w:name="Body Text Indent" w:semiHidden="1" w:unhideWhenUsed="1"/>
+    <w:lsdException w:name="List Continue" w:semiHidden="1" w:unhideWhenUsed="1"/>
+    <w:lsdException w:name="List Continue 2" w:semiHidden="1" w:unhideWhenUsed="1"/>
+    <w:lsdException w:name="List Continue 3" w:semiHidden="1" w:unhideWhenUsed="1"/>
+    <w:lsdException w:name="List Continue 4" w:semiHidden="1" w:unhideWhenUsed="1"/>
+    <w:lsdException w:name="List Continue 5" w:semiHidden="1" w:unhideWhenUsed="1"/>
+    <w:lsdException w:name="Message Header" w:semiHidden="1" w:unhideWhenUsed="1"/>
+    <w:lsdException w:name="Subtitle" w:uiPriority="11"/>
+    <w:lsdException w:name="Salutation" w:semiHidden="1" w:unhideWhenUsed="1"/>
+    <w:lsdException w:name="Date" w:semiHidden="1" w:unhideWhenUsed="1"/>
+    <w:lsdException w:name="Body Text First Indent" w:semiHidden="1" w:unhideWhenUsed="1"/>
+    <w:lsdException w:name="Body Text First Indent 2" w:semiHidden="1" w:unhideWhenUsed="1"/>
+    <w:lsdException w:name="Note Heading" w:semiHidden="1" w:unhideWhenUsed="1"/>
+    <w:lsdException w:name="Body Text 2" w:semiHidden="1" w:unhideWhenUsed="1"/>
+    <w:lsdException w:name="Body Text 3" w:semiHidden="1" w:unhideWhenUsed="1"/>
+    <w:lsdException w:name="Body Text Indent 2" w:semiHidden="1" w:unhideWhenUsed="1"/>
+    <w:lsdException w:name="Body Text Indent 3" w:semiHidden="1" w:unhideWhenUsed="1"/>
+    <w:lsdException w:name="Block Text" w:semiHidden="1" w:unhideWhenUsed="1"/>
+    <w:lsdException w:name="Hyperlink" w:semiHidden="1" w:unhideWhenUsed="1"/>
+    <w:lsdException w:name="FollowedHyperlink" w:semiHidden="1" w:unhideWhenUsed="1"/>
+    <w:lsdException w:name="Strong" w:uiPriority="22"/>
+    <w:lsdException w:name="Emphasis" w:uiPriority="20"/>
+    <w:lsdException w:name="Document Map" w:semiHidden="1" w:unhideWhenUsed="1"/>
+    <w:lsdException w:name="Plain Text" w:semiHidden="1" w:unhideWhenUsed="1"/>
+    <w:lsdException w:name="E-mail Signature" w:semiHidden="1" w:unhideWhenUsed="1"/>
+    <w:lsdException w:name="HTML Top of Form" w:semiHidden="1" w:unhideWhenUsed="1"/>
+    <w:lsdException w:name="HTML Bottom of Form" w:semiHidden="1" w:unhideWhenUsed="1"/>
+    <w:lsdException w:name="Normal (Web)" w:semiHidden="1" w:unhideWhenUsed="1"/>
+    <w:lsdException w:name="HTML Acronym" w:semiHidden="1" w:unhideWhenUsed="1"/>
+    <w:lsdException w:name="HTML Address" w:semiHidden="1" w:unhideWhenUsed="1"/>
+    <w:lsdException w:name="HTML Cite" w:semiHidden="1" w:unhideWhenUsed="1"/>
+    <w:lsdException w:name="HTML Code" w:semiHidden="1" w:unhideWhenUsed="1"/>
+    <w:lsdException w:name="HTML Definition" w:semiHidden="1" w:unhideWhenUsed="1"/>
+    <w:lsdException w:name="HTML Keyboard" w:semiHidden="1" w:unhideWhenUsed="1"/>
+    <w:lsdException w:name="HTML Preformatted" w:semiHidden="1" w:unhideWhenUsed="1"/>
+    <w:lsdException w:name="HTML Sample" w:semiHidden="1" w:unhideWhenUsed="1"/>
+    <w:lsdException w:name="HTML Typewriter" w:semiHidden="1" w:unhideWhenUsed="1"/>
+    <w:lsdException w:name="HTML Variable" w:semiHidden="1" w:unhideWhenUsed="1"/>
+    <w:lsdException w:name="Normal Table" w:semiHidden="1" w:unhideWhenUsed="1"/>
+    <w:lsdException w:name="annotation subject" w:semiHidden="1" w:unhideWhenUsed="1"/>
+    <w:lsdException w:name="No List" w:semiHidden="1" w:unhideWhenUsed="1"/>
+    <w:lsdException w:name="Outline List 1" w:semiHidden="1" w:unhideWhenUsed="1"/>
+    <w:lsdException w:name="Outline List 2" w:semiHidden="1" w:unhideWhenUsed="1"/>
+    <w:lsdException w:name="Outline List 3" w:semiHidden="1" w:unhideWhenUsed="1"/>
+    <w:lsdException w:name="Table Simple 1" w:semiHidden="1" w:unhideWhenUsed="1"/>
+    <w:lsdException w:name="Table Simple 2" w:semiHidden="1" w:unhideWhenUsed="1"/>
+    <w:lsdException w:name="Table Simple 3" w:semiHidden="1" w:unhideWhenUsed="1"/>
+    <w:lsdException w:name="Table Classic 1" w:semiHidden="1" w:unhideWhenUsed="1"/>
+    <w:lsdException w:name="Table Classic 2" w:semiHidden="1" w:unhideWhenUsed="1"/>
+    <w:lsdException w:name="Table Classic 3" w:semiHidden="1" w:unhideWhenUsed="1"/>
+    <w:lsdException w:name="Table Classic 4" w:semiHidden="1" w:unhideWhenUsed="1"/>
+    <w:lsdException w:name="Table Colorful 1" w:semiHidden="1" w:unhideWhenUsed="1"/>
+    <w:lsdException w:name="Table Colorful 2" w:semiHidden="1" w:unhideWhenUsed="1"/>
+    <w:lsdException w:name="Table Colorful 3" w:semiHidden="1" w:unhideWhenUsed="1"/>
+    <w:lsdException w:name="Table Columns 1" w:semiHidden="1" w:unhideWhenUsed="1"/>
+    <w:lsdException w:name="Table Columns 2" w:semiHidden="1" w:unhideWhenUsed="1"/>
+    <w:lsdException w:name="Table Columns 3" w:semiHidden="1" w:unhideWhenUsed="1"/>
+    <w:lsdException w:name="Table Columns 4" w:semiHidden="1" w:unhideWhenUsed="1"/>
+    <w:lsdException w:name="Table Columns 5" w:semiHidden="1" w:unhideWhenUsed="1"/>
+    <w:lsdException w:name="Table Grid 1" w:semiHidden="1" w:unhideWhenUsed="1"/>
+    <w:lsdException w:name="Table Grid 2" w:semiHidden="1" w:unhideWhenUsed="1"/>
+    <w:lsdException w:name="Table Grid 3" w:semiHidden="1" w:unhideWhenUsed="1"/>
+    <w:lsdException w:name="Table Grid 4" w:semiHidden="1" w:unhideWhenUsed="1"/>
+    <w:lsdException w:name="Table Grid 5" w:semiHidden="1" w:unhideWhenUsed="1"/>
+    <w:lsdException w:name="Table Grid 6" w:semiHidden="1" w:unhideWhenUsed="1"/>
+    <w:lsdException w:name="Table Grid 7" w:semiHidden="1" w:unhideWhenUsed="1"/>
+    <w:lsdException w:name="Table Grid 8" w:semiHidden="1" w:unhideWhenUsed="1"/>
+    <w:lsdException w:name="Table List 1" w:semiHidden="1" w:unhideWhenUsed="1"/>
+    <w:lsdException w:name="Table List 2" w:semiHidden="1" w:unhideWhenUsed="1"/>
+    <w:lsdException w:name="Table List 3" w:semiHidden="1" w:unhideWhenUsed="1"/>
+    <w:lsdException w:name="Table List 4" w:semiHidden="1" w:unhideWhenUsed="1"/>
+    <w:lsdException w:name="Table List 5" w:semiHidden="1" w:unhideWhenUsed="1"/>
+    <w:lsdException w:name="Table List 6" w:semiHidden="1" w:unhideWhenUsed="1"/>
+    <w:lsdException w:name="Table List 7" w:semiHidden="1" w:unhideWhenUsed="1"/>
+    <w:lsdException w:name="Table List 8" w:semiHidden="1" w:unhideWhenUsed="1"/>
+    <w:lsdException w:name="Table 3D effects 1" w:semiHidden="1" w:unhideWhenUsed="1"/>
+    <w:lsdException w:name="Table 3D effects 2" w:semiHidden="1" w:unhideWhenUsed="1"/>
+    <w:lsdException w:name="Table 3D effects 3" w:semiHidden="1" w:unhideWhenUsed="1"/>
+    <w:lsdException w:name="Table Contemporary" w:semiHidden="1" w:unhideWhenUsed="1"/>
+    <w:lsdException w:name="Table Elegant" w:semiHidden="1" w:unhideWhenUsed="1"/>
+    <w:lsdException w:name="Table Professional" w:semiHidden="1" w:unhideWhenUsed="1"/>
+    <w:lsdException w:name="Table Subtle 1" w:semiHidden="1" w:unhideWhenUsed="1"/>
+    <w:lsdException w:name="Table Subtle 2" w:semiHidden="1" w:unhideWhenUsed="1"/>
+    <w:lsdException w:name="Table Web 1" w:semiHidden="1" w:unhideWhenUsed="1"/>
+    <w:lsdException w:name="Table Web 2" w:semiHidden="1" w:unhideWhenUsed="1"/>
+    <w:lsdException w:name="Table Web 3" w:semiHidden="1" w:unhideWhenUsed="1"/>
+    <w:lsdException w:name="Balloon Text" w:semiHidden="1" w:unhideWhenUsed="1"/>
+    <w:lsdException w:name="Table Grid" w:uiPriority="59"/>
+    <w:lsdException w:name="Table Theme" w:semiHidden="1" w:unhideWhenUsed="1"/>
+    <w:lsdException w:name="Note Level 1" w:semiHidden="1" w:unhideWhenUsed="1"/>
+    <w:lsdException w:name="Note Level 2" w:semiHidden="1" w:unhideWhenUsed="1"/>
+    <w:lsdException w:name="Note Level 3" w:semiHidden="1" w:unhideWhenUsed="1"/>
+    <w:lsdException w:name="Note Level 4" w:semiHidden="1" w:unhideWhenUsed="1"/>
+    <w:lsdException w:name="Note Level 5" w:semiHidden="1" w:unhideWhenUsed="1"/>
+    <w:lsdException w:name="Note Level 6" w:semiHidden="1" w:unhideWhenUsed="1"/>
+    <w:lsdException w:name="Note Level 7" w:semiHidden="1" w:unhideWhenUsed="1"/>
+    <w:lsdException w:name="Note Level 8" w:semiHidden="1" w:unhideWhenUsed="1"/>
+    <w:lsdException w:name="Note Level 9" w:semiHidden="1" w:unhideWhenUsed="1"/>
+    <w:lsdException w:name="Placeholder Text" w:semiHidden="1"/>
+    <w:lsdException w:name="No Spacing" w:uiPriority="1"/>
+    <w:lsdException w:name="Light Shading" w:uiPriority="60"/>
+    <w:lsdException w:name="Light List" w:uiPriority="61"/>
+    <w:lsdException w:name="Light Grid" w:uiPriority="62"/>
+    <w:lsdException w:name="Medium Shading 1" w:uiPriority="63"/>
+    <w:lsdException w:name="Medium Shading 2" w:uiPriority="64"/>
+    <w:lsdException w:name="Medium List 1" w:uiPriority="65"/>
+    <w:lsdException w:name="Medium List 2" w:uiPriority="66"/>
+    <w:lsdException w:name="Medium Grid 1" w:uiPriority="67"/>
+    <w:lsdException w:name="Medium Grid 2" w:uiPriority="68"/>
+    <w:lsdException w:name="Medium Grid 3" w:uiPriority="69"/>
+    <w:lsdException w:name="Dark List" w:uiPriority="70"/>
+    <w:lsdException w:name="Colorful Shading" w:uiPriority="71"/>
+    <w:lsdException w:name="Colorful List" w:uiPriority="72"/>
+    <w:lsdException w:name="Colorful Grid" w:uiPriority="73"/>
+    <w:lsdException w:name="Light Shading Accent 1" w:uiPriority="60"/>
+    <w:lsdException w:name="Light List Accent 1" w:uiPriority="61"/>
+    <w:lsdException w:name="Light Grid Accent 1" w:uiPriority="62"/>
+    <w:lsdException w:name="Medium Shading 1 Accent 1" w:uiPriority="63"/>
+    <w:lsdException w:name="Medium Shading 2 Accent 1" w:uiPriority="64"/>
+    <w:lsdException w:name="Medium List 1 Accent 1" w:uiPriority="65"/>
+    <w:lsdException w:name="Revision" w:semiHidden="1"/>
+    <w:lsdException w:name="List Paragraph" w:uiPriority="34" w:qFormat="1"/>
+    <w:lsdException w:name="Quote" w:uiPriority="29"/>
+    <w:lsdException w:name="Intense Quote" w:uiPriority="30"/>
+    <w:lsdException w:name="Medium List 2 Accent 1" w:uiPriority="66"/>
+    <w:lsdException w:name="Medium Grid 1 Accent 1" w:uiPriority="67"/>
+    <w:lsdException w:name="Medium Grid 2 Accent 1" w:uiPriority="68"/>
+    <w:lsdException w:name="Medium Grid 3 Accent 1" w:uiPriority="69"/>
+    <w:lsdException w:name="Dark List Accent 1" w:uiPriority="70"/>
+    <w:lsdException w:name="Colorful Shading Accent 1" w:uiPriority="71"/>
+    <w:lsdException w:name="Colorful List Accent 1" w:uiPriority="72"/>
+    <w:lsdException w:name="Colorful Grid Accent 1" w:uiPriority="73"/>
+    <w:lsdException w:name="Light Shading Accent 2" w:uiPriority="60"/>
+    <w:lsdException w:name="Light List Accent 2" w:uiPriority="61"/>
+    <w:lsdException w:name="Light Grid Accent 2" w:uiPriority="62"/>
+    <w:lsdException w:name="Medium Shading 1 Accent 2" w:uiPriority="63"/>
+    <w:lsdException w:name="Medium Shading 2 Accent 2" w:uiPriority="64"/>
+    <w:lsdException w:name="Medium List 1 Accent 2" w:uiPriority="65"/>
+    <w:lsdException w:name="Medium List 2 Accent 2" w:uiPriority="66"/>
+    <w:lsdException w:name="Medium Grid 1 Accent 2" w:uiPriority="67"/>
+    <w:lsdException w:name="Medium Grid 2 Accent 2" w:uiPriority="68"/>
+    <w:lsdException w:name="Medium Grid 3 Accent 2" w:uiPriority="69"/>
+    <w:lsdException w:name="Dark List Accent 2" w:uiPriority="70"/>
+    <w:lsdException w:name="Colorful Shading Accent 2" w:uiPriority="71"/>
+    <w:lsdException w:name="Colorful List Accent 2" w:uiPriority="72"/>
+    <w:lsdException w:name="Colorful Grid Accent 2" w:uiPriority="73"/>
+    <w:lsdException w:name="Light Shading Accent 3" w:uiPriority="60"/>
+    <w:lsdException w:name="Light List Accent 3" w:uiPriority="61"/>
+    <w:lsdException w:name="Light Grid Accent 3" w:uiPriority="62"/>
+    <w:lsdException w:name="Medium Shading 1 Accent 3" w:uiPriority="63"/>
+    <w:lsdException w:name="Medium Shading 2 Accent 3" w:uiPriority="64"/>
+    <w:lsdException w:name="Medium List 1 Accent 3" w:uiPriority="65"/>
+    <w:lsdException w:name="Medium List 2 Accent 3" w:uiPriority="66"/>
+    <w:lsdException w:name="Medium Grid 1 Accent 3" w:uiPriority="67"/>
+    <w:lsdException w:name="Medium Grid 2 Accent 3" w:uiPriority="68"/>
+    <w:lsdException w:name="Medium Grid 3 Accent 3" w:uiPriority="69"/>
+    <w:lsdException w:name="Dark List Accent 3" w:uiPriority="70"/>
+    <w:lsdException w:name="Colorful Shading Accent 3" w:uiPriority="71"/>
+    <w:lsdException w:name="Colorful List Accent 3" w:uiPriority="72"/>
+    <w:lsdException w:name="Colorful Grid Accent 3" w:uiPriority="73"/>
+    <w:lsdException w:name="Light Shading Accent 4" w:uiPriority="60"/>
+    <w:lsdException w:name="Light List Accent 4" w:uiPriority="61"/>
+    <w:lsdException w:name="Light Grid Accent 4" w:uiPriority="62"/>
+    <w:lsdException w:name="Medium Shading 1 Accent 4" w:uiPriority="63"/>
+    <w:lsdException w:name="Medium Shading 2 Accent 4" w:uiPriority="64"/>
+    <w:lsdException w:name="Medium List 1 Accent 4" w:uiPriority="65"/>
+    <w:lsdException w:name="Medium List 2 Accent 4" w:uiPriority="66"/>
+    <w:lsdException w:name="Medium Grid 1 Accent 4" w:uiPriority="67"/>
+    <w:lsdException w:name="Medium Grid 2 Accent 4" w:uiPriority="68"/>
+    <w:lsdException w:name="Medium Grid 3 Accent 4" w:uiPriority="69"/>
+    <w:lsdException w:name="Dark List Accent 4" w:uiPriority="70"/>
+    <w:lsdException w:name="Colorful Shading Accent 4" w:uiPriority="71"/>
+    <w:lsdException w:name="Colorful List Accent 4" w:uiPriority="72"/>
+    <w:lsdException w:name="Colorful Grid Accent 4" w:uiPriority="73"/>
+    <w:lsdException w:name="Light Shading Accent 5" w:uiPriority="60"/>
+    <w:lsdException w:name="Light List Accent 5" w:uiPriority="61"/>
+    <w:lsdException w:name="Light Grid Accent 5" w:uiPriority="62"/>
+    <w:lsdException w:name="Medium Shading 1 Accent 5" w:uiPriority="63"/>
+    <w:lsdException w:name="Medium Shading 2 Accent 5" w:uiPriority="64"/>
+    <w:lsdException w:name="Medium List 1 Accent 5" w:uiPriority="65"/>
+    <w:lsdException w:name="Medium List 2 Accent 5" w:uiPriority="66"/>
+    <w:lsdException w:name="Medium Grid 1 Accent 5" w:uiPriority="67"/>
+    <w:lsdException w:name="Medium Grid 2 Accent 5" w:uiPriority="68"/>
+    <w:lsdException w:name="Medium Grid 3 Accent 5" w:uiPriority="69"/>
+    <w:lsdException w:name="Dark List Accent 5" w:uiPriority="70"/>
+    <w:lsdException w:name="Colorful Shading Accent 5" w:uiPriority="71"/>
+    <w:lsdException w:name="Colorful List Accent 5" w:uiPriority="72"/>
+    <w:lsdException w:name="Colorful Grid Accent 5" w:uiPriority="73"/>
+    <w:lsdException w:name="Light Shading Accent 6" w:uiPriority="60"/>
+    <w:lsdException w:name="Light List Accent 6" w:uiPriority="61"/>
+    <w:lsdException w:name="Light Grid Accent 6" w:uiPriority="62"/>
+    <w:lsdException w:name="Medium Shading 1 Accent 6" w:uiPriority="63"/>
+    <w:lsdException w:name="Medium Shading 2 Accent 6" w:uiPriority="64"/>
+    <w:lsdException w:name="Medium List 1 Accent 6" w:uiPriority="65"/>
+    <w:lsdException w:name="Medium List 2 Accent 6" w:uiPriority="66"/>
+    <w:lsdException w:name="Medium Grid 1 Accent 6" w:uiPriority="67"/>
+    <w:lsdException w:name="Medium Grid 2 Accent 6" w:uiPriority="68"/>
+    <w:lsdException w:name="Medium Grid 3 Accent 6" w:uiPriority="69"/>
+    <w:lsdException w:name="Dark List Accent 6" w:uiPriority="70"/>
+    <w:lsdException w:name="Colorful Shading Accent 6" w:uiPriority="71"/>
+    <w:lsdException w:name="Colorful List Accent 6" w:uiPriority="72"/>
+    <w:lsdException w:name="Colorful Grid Accent 6" w:uiPriority="73"/>
+    <w:lsdException w:name="Subtle Emphasis" w:uiPriority="19"/>
+    <w:lsdException w:name="Intense Emphasis" w:uiPriority="21"/>
+    <w:lsdException w:name="Subtle Reference" w:uiPriority="31"/>
+    <w:lsdException w:name="Intense Reference" w:uiPriority="32"/>
+    <w:lsdException w:name="Book Title" w:uiPriority="33"/>
+    <w:lsdException w:name="Bibliography" w:semiHidden="1" w:uiPriority="37" w:unhideWhenUsed="1"/>
+    <w:lsdException w:name="TOC Heading" w:semiHidden="1" w:uiPriority="39" w:unhideWhenUsed="1" w:qFormat="1"/>
+    <w:lsdException w:name="Plain Table 1" w:uiPriority="41"/>
+    <w:lsdException w:name="Plain Table 2" w:uiPriority="42"/>
+    <w:lsdException w:name="Plain Table 3" w:uiPriority="43"/>
+    <w:lsdException w:name="Plain Table 4" w:uiPriority="44"/>
+    <w:lsdException w:name="Plain Table 5" w:uiPriority="45"/>
+    <w:lsdException w:name="Grid Table Light" w:uiPriority="40"/>
+    <w:lsdException w:name="Grid Table 1 Light" w:uiPriority="46"/>
+    <w:lsdException w:name="Grid Table 2" w:uiPriority="47"/>
+    <w:lsdException w:name="Grid Table 3" w:uiPriority="48"/>
+    <w:lsdException w:name="Grid Table 4" w:uiPriority="49"/>
+    <w:lsdException w:name="Grid Table 5 Dark" w:uiPriority="50"/>
+    <w:lsdException w:name="Grid Table 6 Colorful" w:uiPriority="51"/>
+    <w:lsdException w:name="Grid Table 7 Colorful" w:uiPriority="52"/>
+    <w:lsdException w:name="Grid Table 1 Light Accent 1" w:uiPriority="46"/>
+    <w:lsdException w:name="Grid Table 2 Accent 1" w:uiPriority="47"/>
+    <w:lsdException w:name="Grid Table 3 Accent 1" w:uiPriority="48"/>
+    <w:lsdException w:name="Grid Table 4 Accent 1" w:uiPriority="49"/>
+    <w:lsdException w:name="Grid Table 5 Dark Accent 1" w:uiPriority="50"/>
+    <w:lsdException w:name="Grid Table 6 Colorful Accent 1" w:uiPriority="51"/>
+    <w:lsdException w:name="Grid Table 7 Colorful Accent 1" w:uiPriority="52"/>
+    <w:lsdException w:name="Grid Table 1 Light Accent 2" w:uiPriority="46"/>
+    <w:lsdException w:name="Grid Table 2 Accent 2" w:uiPriority="47"/>
+    <w:lsdException w:name="Grid Table 3 Accent 2" w:uiPriority="48"/>
+    <w:lsdException w:name="Grid Table 4 Accent 2" w:uiPriority="49"/>
+    <w:lsdException w:name="Grid Table 5 Dark Accent 2" w:uiPriority="50"/>
+    <w:lsdException w:name="Grid Table 6 Colorful Accent 2" w:uiPriority="51"/>
+    <w:lsdException w:name="Grid Table 7 Colorful Accent 2" w:uiPriority="52"/>
+    <w:lsdException w:name="Grid Table 1 Light Accent 3" w:uiPriority="46"/>
+    <w:lsdException w:name="Grid Table 2 Accent 3" w:uiPriority="47"/>
+    <w:lsdException w:name="Grid Table 3 Accent 3" w:uiPriority="48"/>
+    <w:lsdException w:name="Grid Table 4 Accent 3" w:uiPriority="49"/>
+    <w:lsdException w:name="Grid Table 5 Dark Accent 3" w:uiPriority="50"/>
+    <w:lsdException w:name="Grid Table 6 Colorful Accent 3" w:uiPriority="51"/>
+    <w:lsdException w:name="Grid Table 7 Colorful Accent 3" w:uiPriority="52"/>
+    <w:lsdException w:name="Grid Table 1 Light Accent 4" w:uiPriority="46"/>
+    <w:lsdException w:name="Grid Table 2 Accent 4" w:uiPriority="47"/>
+    <w:lsdException w:name="Grid Table 3 Accent 4" w:uiPriority="48"/>
+    <w:lsdException w:name="Grid Table 4 Accent 4" w:uiPriority="49"/>
+    <w:lsdException w:name="Grid Table 5 Dark Accent 4" w:uiPriority="50"/>
+    <w:lsdException w:name="Grid Table 6 Colorful Accent 4" w:uiPriority="51"/>
+    <w:lsdException w:name="Grid Table 7 Colorful Accent 4" w:uiPriority="52"/>
+    <w:lsdException w:name="Grid Table 1 Light Accent 5" w:uiPriority="46"/>
+    <w:lsdException w:name="Grid Table 2 Accent 5" w:uiPriority="47"/>
+    <w:lsdException w:name="Grid Table 3 Accent 5" w:uiPriority="48"/>
+    <w:lsdException w:name="Grid Table 4 Accent 5" w:uiPriority="49"/>
+    <w:lsdException w:name="Grid Table 5 Dark Accent 5" w:uiPriority="50"/>
+    <w:lsdException w:name="Grid Table 6 Colorful Accent 5" w:uiPriority="51"/>
+    <w:lsdException w:name="Grid Table 7 Colorful Accent 5" w:uiPriority="52"/>
+    <w:lsdException w:name="Grid Table 1 Light Accent 6" w:uiPriority="46"/>
+    <w:lsdException w:name="Grid Table 2 Accent 6" w:uiPriority="47"/>
+    <w:lsdException w:name="Grid Table 3 Accent 6" w:uiPriority="48"/>
+    <w:lsdException w:name="Grid Table 4 Accent 6" w:uiPriority="49"/>
+    <w:lsdException w:name="Grid Table 5 Dark Accent 6" w:uiPriority="50"/>
+    <w:lsdException w:name="Grid Table 6 Colorful Accent 6" w:uiPriority="51"/>
+    <w:lsdException w:name="Grid Table 7 Colorful Accent 6" w:uiPriority="52"/>
+    <w:lsdException w:name="List Table 1 Light" w:uiPriority="46"/>
+    <w:lsdException w:name="List Table 2" w:uiPriority="47"/>
+    <w:lsdException w:name="List Table 3" w:uiPriority="48"/>
+    <w:lsdException w:name="List Table 4" w:uiPriority="49"/>
+    <w:lsdException w:name="List Table 5 Dark" w:uiPriority="50"/>
+    <w:lsdException w:name="List Table 6 Colorful" w:uiPriority="51"/>
+    <w:lsdException w:name="List Table 7 Colorful" w:uiPriority="52"/>
+    <w:lsdException w:name="List Table 1 Light Accent 1" w:uiPriority="46"/>
+    <w:lsdException w:name="List Table 2 Accent 1" w:uiPriority="47"/>
+    <w:lsdException w:name="List Table 3 Accent 1" w:uiPriority="48"/>
+    <w:lsdException w:name="List Table 4 Accent 1" w:uiPriority="49"/>
+    <w:lsdException w:name="List Table 5 Dark Accent 1" w:uiPriority="50"/>
+    <w:lsdException w:name="List Table 6 Colorful Accent 1" w:uiPriority="51"/>
+    <w:lsdException w:name="List Table 7 Colorful Accent 1" w:uiPriority="52"/>
+    <w:lsdException w:name="List Table 1 Light Accent 2" w:uiPriority="46"/>
+    <w:lsdException w:name="List Table 2 Accent 2" w:uiPriority="47"/>
+    <w:lsdException w:name="List Table 3 Accent 2" w:uiPriority="48"/>
+    <w:lsdException w:name="List Table 4 Accent 2" w:uiPriority="49"/>
+    <w:lsdException w:name="List Table 5 Dark Accent 2" w:uiPriority="50"/>
+    <w:lsdException w:name="List Table 6 Colorful Accent 2" w:uiPriority="51"/>
+    <w:lsdException w:name="List Table 7 Colorful Accent 2" w:uiPriority="52"/>
+    <w:lsdException w:name="List Table 1 Light Accent 3" w:uiPriority="46"/>
+    <w:lsdException w:name="List Table 2 Accent 3" w:uiPriority="47"/>
+    <w:lsdException w:name="List Table 3 Accent 3" w:uiPriority="48"/>
+    <w:lsdException w:name="List Table 4 Accent 3" w:uiPriority="49"/>
+    <w:lsdException w:name="List Table 5 Dark Accent 3" w:uiPriority="50"/>
+    <w:lsdException w:name="List Table 6 Colorful Accent 3" w:uiPriority="51"/>
+    <w:lsdException w:name="List Table 7 Colorful Accent 3" w:uiPriority="52"/>
+    <w:lsdException w:name="List Table 1 Light Accent 4" w:uiPriority="46"/>
+    <w:lsdException w:name="List Table 2 Accent 4" w:uiPriority="47"/>
+    <w:lsdException w:name="List Table 3 Accent 4" w:uiPriority="48"/>
+    <w:lsdException w:name="List Table 4 Accent 4" w:uiPriority="49"/>
+    <w:lsdException w:name="List Table 5 Dark Accent 4" w:uiPriority="50"/>
+    <w:lsdException w:name="List Table 6 Colorful Accent 4" w:uiPriority="51"/>
+    <w:lsdException w:name="List Table 7 Colorful Accent 4" w:uiPriority="52"/>
+    <w:lsdException w:name="List Table 1 Light Accent 5" w:uiPriority="46"/>
+    <w:lsdException w:name="List Table 2 Accent 5" w:uiPriority="47"/>
+    <w:lsdException w:name="List Table 3 Accent 5" w:uiPriority="48"/>
+    <w:lsdException w:name="List Table 4 Accent 5" w:uiPriority="49"/>
+    <w:lsdException w:name="List Table 5 Dark Accent 5" w:uiPriority="50"/>
+    <w:lsdException w:name="List Table 6 Colorful Accent 5" w:uiPriority="51"/>
+    <w:lsdException w:name="List Table 7 Colorful Accent 5" w:uiPriority="52"/>
+    <w:lsdException w:name="List Table 1 Light Accent 6" w:uiPriority="46"/>
+    <w:lsdException w:name="List Table 2 Accent 6" w:uiPriority="47"/>
+    <w:lsdException w:name="List Table 3 Accent 6" w:uiPriority="48"/>
+    <w:lsdException w:name="List Table 4 Accent 6" w:uiPriority="49"/>
+    <w:lsdException w:name="List Table 5 Dark Accent 6" w:uiPriority="50"/>
+    <w:lsdException w:name="List Table 6 Colorful Accent 6" w:uiPriority="51"/>
+    <w:lsdException w:name="List Table 7 Colorful Accent 6" w:uiPriority="52"/>
+    <w:lsdException w:name="Mention" w:semiHidden="1" w:unhideWhenUsed="1"/>
+    <w:lsdException w:name="Smart Hyperlink" w:semiHidden="1" w:unhideWhenUsed="1"/>
   </w:latentStyles>
   <w:style w:type="paragraph" w:default="1" w:styleId="Normal">
     <w:name w:val="Normal"/>
@@ -7020,7 +6467,7 @@
 </file>
 
 <file path=customXml/itemProps1.xml><?xml version="1.0" encoding="utf-8"?>
-<ds:datastoreItem xmlns:ds="http://schemas.openxmlformats.org/officeDocument/2006/customXml" ds:itemID="{CD46243E-A6D5-CD43-AB4E-914540AEF9EE}">
+<ds:datastoreItem xmlns:ds="http://schemas.openxmlformats.org/officeDocument/2006/customXml" ds:itemID="{EAAE4211-EEDC-D147-A028-45210AB8211A}">
   <ds:schemaRefs>
     <ds:schemaRef ds:uri="http://schemas.openxmlformats.org/officeDocument/2006/bibliography"/>
   </ds:schemaRefs>

</xml_diff>